<commit_message>
Agregado el texto sobre el problema del idioma
</commit_message>
<xml_diff>
--- a/6 - Reseña Sobre Problemas y Soluciones.docx
+++ b/6 - Reseña Sobre Problemas y Soluciones.docx
@@ -10,95 +10,167 @@
           <w:szCs w:val="32"/>
           <w:u w:val="single"/>
         </w:rPr>
-        <w:t>Transición al uso de “structs”:</w:t>
-      </w:r>
-    </w:p>
-    <w:p>
-      <w:pPr>
-        <w:jc w:val="center"/>
+        <w:t>Transición al uso de “</w:t>
+      </w:r>
+      <w:proofErr w:type="spellStart"/>
+      <w:r>
         <w:rPr>
           <w:rFonts w:ascii="Arial" w:hAnsi="Arial"/>
           <w:sz w:val="32"/>
           <w:szCs w:val="32"/>
           <w:u w:val="single"/>
         </w:rPr>
-      </w:pPr>
-    </w:p>
-    <w:p>
-      <w:pPr>
-        <w:rPr>
-          <w:rFonts w:ascii="Arial" w:hAnsi="Arial"/>
-        </w:rPr>
-      </w:pPr>
-      <w:r>
-        <w:rPr>
-          <w:rFonts w:ascii="Arial" w:hAnsi="Arial"/>
-        </w:rPr>
-        <w:t xml:space="preserve">Durante la construcción del sub-menú registro, la idea original era utilizar punteros para dos variables e incluir dos vectores “nombre[]” y “apellido[]” y asimismo una matriz “carreras[][]” tal que el usuario modificara </w:t>
-      </w:r>
-      <w:r>
-        <w:rPr>
-          <w:rFonts w:ascii="Arial" w:hAnsi="Arial"/>
-        </w:rPr>
-        <w:t>lo que se encontraba en las direcciones de memoria de las variables “padrón” y “num_carrera”. El sub-menú registro funcionaba adecuadamente para esta situación, aunque se encontraba en un estado poco desarrollado respecto al desplazamiento por el menú.</w:t>
-      </w:r>
-    </w:p>
-    <w:p>
-      <w:pPr>
-        <w:rPr>
-          <w:rFonts w:ascii="Arial" w:hAnsi="Arial"/>
-        </w:rPr>
-      </w:pPr>
-      <w:r>
-        <w:rPr>
-          <w:rFonts w:ascii="Arial" w:hAnsi="Arial"/>
-        </w:rPr>
-        <w:t xml:space="preserve">En </w:t>
-      </w:r>
-      <w:r>
-        <w:rPr>
-          <w:rFonts w:ascii="Arial" w:hAnsi="Arial"/>
-        </w:rPr>
-        <w:t>este momento, por decisión de la mayoría del grupo y tras consultar si era un método viable, pasamos a utilizar una estructura de datos “usuario_t” tal que el sub-menú Asignaturas fuera más fácil, concluimos, de pasar y recibir datos tal como lo requiere e</w:t>
-      </w:r>
-      <w:r>
-        <w:rPr>
-          <w:rFonts w:ascii="Arial" w:hAnsi="Arial"/>
-        </w:rPr>
-        <w:t>l programa.</w:t>
-      </w:r>
-    </w:p>
-    <w:p>
-      <w:pPr>
-        <w:rPr>
-          <w:rFonts w:ascii="Arial" w:hAnsi="Arial"/>
-        </w:rPr>
-      </w:pPr>
-      <w:r>
-        <w:rPr>
-          <w:rFonts w:ascii="Arial" w:hAnsi="Arial"/>
-        </w:rPr>
-        <w:t>Aunque una solución utilizando punteros y arreglos era igual de viable como en el caso del sub-menú Registro, los miembros del grupo concluyeron que utilizar una estructura sería mas sencillo de escribir y la legibilidad del código sería mayor.</w:t>
-      </w:r>
-    </w:p>
-    <w:p>
-      <w:pPr>
-        <w:rPr>
-          <w:rFonts w:ascii="Arial" w:hAnsi="Arial"/>
-        </w:rPr>
-      </w:pPr>
-    </w:p>
-    <w:p>
-      <w:pPr>
-        <w:rPr>
-          <w:rFonts w:ascii="Arial" w:hAnsi="Arial"/>
-        </w:rPr>
-      </w:pPr>
-      <w:r>
-        <w:rPr>
-          <w:rFonts w:ascii="Arial" w:hAnsi="Arial"/>
-        </w:rPr>
-        <w:t>Sin Structs (Únicamente relevante al Sub-menú Registro):</w:t>
+        <w:t>structs</w:t>
+      </w:r>
+      <w:proofErr w:type="spellEnd"/>
+      <w:r>
+        <w:rPr>
+          <w:rFonts w:ascii="Arial" w:hAnsi="Arial"/>
+          <w:sz w:val="32"/>
+          <w:szCs w:val="32"/>
+          <w:u w:val="single"/>
+        </w:rPr>
+        <w:t>”:</w:t>
+      </w:r>
+    </w:p>
+    <w:p>
+      <w:pPr>
+        <w:jc w:val="center"/>
+        <w:rPr>
+          <w:rFonts w:ascii="Arial" w:hAnsi="Arial"/>
+          <w:sz w:val="32"/>
+          <w:szCs w:val="32"/>
+          <w:u w:val="single"/>
+        </w:rPr>
+      </w:pPr>
+    </w:p>
+    <w:p>
+      <w:pPr>
+        <w:rPr>
+          <w:rFonts w:ascii="Arial" w:hAnsi="Arial"/>
+        </w:rPr>
+      </w:pPr>
+      <w:r>
+        <w:rPr>
+          <w:rFonts w:ascii="Arial" w:hAnsi="Arial"/>
+        </w:rPr>
+        <w:t>Durante la construcción del sub-menú registro, la idea original era utilizar punteros para dos variables e incluir dos vectores “</w:t>
+      </w:r>
+      <w:proofErr w:type="gramStart"/>
+      <w:r>
+        <w:rPr>
+          <w:rFonts w:ascii="Arial" w:hAnsi="Arial"/>
+        </w:rPr>
+        <w:t>nombre[</w:t>
+      </w:r>
+      <w:proofErr w:type="gramEnd"/>
+      <w:r>
+        <w:rPr>
+          <w:rFonts w:ascii="Arial" w:hAnsi="Arial"/>
+        </w:rPr>
+        <w:t>]” y “apellido[]” y asimismo una matriz “carreras[][]” tal que el usuario modificara lo que se encontraba en las direcciones de memoria de las variables “padrón” y “</w:t>
+      </w:r>
+      <w:proofErr w:type="spellStart"/>
+      <w:r>
+        <w:rPr>
+          <w:rFonts w:ascii="Arial" w:hAnsi="Arial"/>
+        </w:rPr>
+        <w:t>num_carrera</w:t>
+      </w:r>
+      <w:proofErr w:type="spellEnd"/>
+      <w:r>
+        <w:rPr>
+          <w:rFonts w:ascii="Arial" w:hAnsi="Arial"/>
+        </w:rPr>
+        <w:t>”. El sub-menú registro funcionaba adecuadamente para esta situación, aunque se encontraba en un estado poco desarrollado respecto al desplazamiento por el menú.</w:t>
+      </w:r>
+    </w:p>
+    <w:p>
+      <w:pPr>
+        <w:rPr>
+          <w:rFonts w:ascii="Arial" w:hAnsi="Arial"/>
+        </w:rPr>
+      </w:pPr>
+      <w:r>
+        <w:rPr>
+          <w:rFonts w:ascii="Arial" w:hAnsi="Arial"/>
+        </w:rPr>
+        <w:t>En este momento, por decisión de la mayoría del grupo y tras consultar si era un método viable, pasamos a utilizar una estructura de datos “</w:t>
+      </w:r>
+      <w:proofErr w:type="spellStart"/>
+      <w:r>
+        <w:rPr>
+          <w:rFonts w:ascii="Arial" w:hAnsi="Arial"/>
+        </w:rPr>
+        <w:t>usuario_t</w:t>
+      </w:r>
+      <w:proofErr w:type="spellEnd"/>
+      <w:r>
+        <w:rPr>
+          <w:rFonts w:ascii="Arial" w:hAnsi="Arial"/>
+        </w:rPr>
+        <w:t>” tal que el sub-menú Asignaturas fuera más fácil, concluimos, de pasar y recibir datos tal como lo requiere el programa.</w:t>
+      </w:r>
+    </w:p>
+    <w:p>
+      <w:pPr>
+        <w:rPr>
+          <w:rFonts w:ascii="Arial" w:hAnsi="Arial"/>
+        </w:rPr>
+      </w:pPr>
+      <w:r>
+        <w:rPr>
+          <w:rFonts w:ascii="Arial" w:hAnsi="Arial"/>
+        </w:rPr>
+        <w:t xml:space="preserve">Aunque una solución utilizando punteros y arreglos era igual de viable como en el caso del sub-menú Registro, los miembros del grupo concluyeron que utilizar una estructura sería </w:t>
+      </w:r>
+      <w:proofErr w:type="spellStart"/>
+      <w:r>
+        <w:rPr>
+          <w:rFonts w:ascii="Arial" w:hAnsi="Arial"/>
+        </w:rPr>
+        <w:t>mas</w:t>
+      </w:r>
+      <w:proofErr w:type="spellEnd"/>
+      <w:r>
+        <w:rPr>
+          <w:rFonts w:ascii="Arial" w:hAnsi="Arial"/>
+        </w:rPr>
+        <w:t xml:space="preserve"> sencillo de escribir y la legibilidad del código sería mayor.</w:t>
+      </w:r>
+    </w:p>
+    <w:p>
+      <w:pPr>
+        <w:rPr>
+          <w:rFonts w:ascii="Arial" w:hAnsi="Arial"/>
+        </w:rPr>
+      </w:pPr>
+    </w:p>
+    <w:p>
+      <w:pPr>
+        <w:rPr>
+          <w:rFonts w:ascii="Arial" w:hAnsi="Arial"/>
+        </w:rPr>
+      </w:pPr>
+      <w:r>
+        <w:rPr>
+          <w:rFonts w:ascii="Arial" w:hAnsi="Arial"/>
+        </w:rPr>
+        <w:t xml:space="preserve">Sin </w:t>
+      </w:r>
+      <w:proofErr w:type="spellStart"/>
+      <w:r>
+        <w:rPr>
+          <w:rFonts w:ascii="Arial" w:hAnsi="Arial"/>
+        </w:rPr>
+        <w:t>Structs</w:t>
+      </w:r>
+      <w:proofErr w:type="spellEnd"/>
+      <w:r>
+        <w:rPr>
+          <w:rFonts w:ascii="Arial" w:hAnsi="Arial"/>
+        </w:rPr>
+        <w:t xml:space="preserve"> (Únicamente relevante al Sub-menú Registro):</w:t>
       </w:r>
     </w:p>
     <w:p>
@@ -355,7 +427,35 @@
         <w:rPr>
           <w:rFonts w:ascii="Arial" w:hAnsi="Arial"/>
         </w:rPr>
-        <w:t>[La versión con Structs se puede encontrar en el código fuente funciones.c]</w:t>
+        <w:t xml:space="preserve">[La versión con </w:t>
+      </w:r>
+      <w:proofErr w:type="spellStart"/>
+      <w:r>
+        <w:rPr>
+          <w:rFonts w:ascii="Arial" w:hAnsi="Arial"/>
+        </w:rPr>
+        <w:t>Structs</w:t>
+      </w:r>
+      <w:proofErr w:type="spellEnd"/>
+      <w:r>
+        <w:rPr>
+          <w:rFonts w:ascii="Arial" w:hAnsi="Arial"/>
+        </w:rPr>
+        <w:t xml:space="preserve"> se puede encontrar en el código fuente </w:t>
+      </w:r>
+      <w:proofErr w:type="spellStart"/>
+      <w:r>
+        <w:rPr>
+          <w:rFonts w:ascii="Arial" w:hAnsi="Arial"/>
+        </w:rPr>
+        <w:t>funciones.c</w:t>
+      </w:r>
+      <w:proofErr w:type="spellEnd"/>
+      <w:r>
+        <w:rPr>
+          <w:rFonts w:ascii="Arial" w:hAnsi="Arial"/>
+        </w:rPr>
+        <w:t>]</w:t>
       </w:r>
     </w:p>
     <w:p>
@@ -415,52 +515,146 @@
         <w:rPr>
           <w:rFonts w:ascii="Arial" w:hAnsi="Arial"/>
         </w:rPr>
-        <w:t>Puesto que queríamos trabajar en el proyecto a través de internet, tuvimos que buscar un servici</w:t>
-      </w:r>
-      <w:r>
-        <w:rPr>
-          <w:rFonts w:ascii="Arial" w:hAnsi="Arial"/>
-        </w:rPr>
-        <w:t xml:space="preserve">o que nos permitiera realizar esto sin que hubiera problemas al editar el codigo entre nosotros. Por ejemplo, evitar que alguien trabajara en algo solo para que </w:t>
+        <w:t xml:space="preserve">Puesto que queríamos trabajar en el proyecto a través de internet, tuvimos que buscar un servicio que nos permitiera realizar esto sin que hubiera problemas al editar el </w:t>
+      </w:r>
+      <w:proofErr w:type="spellStart"/>
+      <w:r>
+        <w:rPr>
+          <w:rFonts w:ascii="Arial" w:hAnsi="Arial"/>
+        </w:rPr>
+        <w:t>codigo</w:t>
+      </w:r>
+      <w:proofErr w:type="spellEnd"/>
+      <w:r>
+        <w:rPr>
+          <w:rFonts w:ascii="Arial" w:hAnsi="Arial"/>
+        </w:rPr>
+        <w:t xml:space="preserve"> entre nosotros. Por ejemplo, evitar que alguien trabajara en algo solo para que </w:t>
       </w:r>
       <w:r>
         <w:rPr>
           <w:rFonts w:ascii="Arial" w:hAnsi="Arial"/>
         </w:rPr>
         <w:lastRenderedPageBreak/>
-        <w:t>accidentalmente otro compañero lo sobre-escribiera con su version. Para esto, nos decidimos a u</w:t>
-      </w:r>
-      <w:r>
-        <w:rPr>
-          <w:rFonts w:ascii="Arial" w:hAnsi="Arial"/>
-        </w:rPr>
-        <w:t>sar un repositorio de GitHub y a aprender algunos comandos Git.</w:t>
-      </w:r>
-    </w:p>
-    <w:p>
-      <w:pPr>
-        <w:rPr>
-          <w:rFonts w:ascii="Arial" w:hAnsi="Arial"/>
-        </w:rPr>
-      </w:pPr>
-    </w:p>
-    <w:p>
-      <w:pPr>
-        <w:rPr>
-          <w:rFonts w:ascii="Arial" w:hAnsi="Arial"/>
-        </w:rPr>
-      </w:pPr>
-      <w:r>
-        <w:rPr>
-          <w:rFonts w:ascii="Arial" w:hAnsi="Arial"/>
-        </w:rPr>
-        <w:t>Primeramente, nos parecio un tanto complicado aprender los comandos y hasta el momento seguimos sin tener el tema muy bien afianzado. Sin embargo, utlizando el navegador y arreglandonos, pudi</w:t>
-      </w:r>
-      <w:r>
-        <w:rPr>
-          <w:rFonts w:ascii="Arial" w:hAnsi="Arial"/>
-        </w:rPr>
-        <w:t>mos aprovechar la capacidad de Git para separar el trabajo en ramas (“Branches”) en las que cada uno trabajaba y mediante “Pull Requests” unir todo en la rama maestra.</w:t>
+        <w:t xml:space="preserve">accidentalmente otro compañero lo sobre-escribiera con su </w:t>
+      </w:r>
+      <w:proofErr w:type="spellStart"/>
+      <w:r>
+        <w:rPr>
+          <w:rFonts w:ascii="Arial" w:hAnsi="Arial"/>
+        </w:rPr>
+        <w:t>version</w:t>
+      </w:r>
+      <w:proofErr w:type="spellEnd"/>
+      <w:r>
+        <w:rPr>
+          <w:rFonts w:ascii="Arial" w:hAnsi="Arial"/>
+        </w:rPr>
+        <w:t>. Para esto, nos decidimos a usar un repositorio de GitHub y a aprender algunos comandos Git.</w:t>
+      </w:r>
+    </w:p>
+    <w:p>
+      <w:pPr>
+        <w:rPr>
+          <w:rFonts w:ascii="Arial" w:hAnsi="Arial"/>
+        </w:rPr>
+      </w:pPr>
+    </w:p>
+    <w:p>
+      <w:pPr>
+        <w:rPr>
+          <w:rFonts w:ascii="Arial" w:hAnsi="Arial"/>
+        </w:rPr>
+      </w:pPr>
+      <w:r>
+        <w:rPr>
+          <w:rFonts w:ascii="Arial" w:hAnsi="Arial"/>
+        </w:rPr>
+        <w:t xml:space="preserve">Primeramente, nos </w:t>
+      </w:r>
+      <w:proofErr w:type="spellStart"/>
+      <w:r>
+        <w:rPr>
+          <w:rFonts w:ascii="Arial" w:hAnsi="Arial"/>
+        </w:rPr>
+        <w:t>parecio</w:t>
+      </w:r>
+      <w:proofErr w:type="spellEnd"/>
+      <w:r>
+        <w:rPr>
+          <w:rFonts w:ascii="Arial" w:hAnsi="Arial"/>
+        </w:rPr>
+        <w:t xml:space="preserve"> un tanto complicado aprender los comandos y hasta el momento seguimos sin tener el tema muy bien afianzado. Sin embargo, </w:t>
+      </w:r>
+      <w:proofErr w:type="spellStart"/>
+      <w:r>
+        <w:rPr>
+          <w:rFonts w:ascii="Arial" w:hAnsi="Arial"/>
+        </w:rPr>
+        <w:t>utlizando</w:t>
+      </w:r>
+      <w:proofErr w:type="spellEnd"/>
+      <w:r>
+        <w:rPr>
+          <w:rFonts w:ascii="Arial" w:hAnsi="Arial"/>
+        </w:rPr>
+        <w:t xml:space="preserve"> el navegador y </w:t>
+      </w:r>
+      <w:proofErr w:type="spellStart"/>
+      <w:r>
+        <w:rPr>
+          <w:rFonts w:ascii="Arial" w:hAnsi="Arial"/>
+        </w:rPr>
+        <w:t>arreglandonos</w:t>
+      </w:r>
+      <w:proofErr w:type="spellEnd"/>
+      <w:r>
+        <w:rPr>
+          <w:rFonts w:ascii="Arial" w:hAnsi="Arial"/>
+        </w:rPr>
+        <w:t>, pudimos aprovechar la capacidad de Git para separar el trabajo en ramas (“</w:t>
+      </w:r>
+      <w:proofErr w:type="spellStart"/>
+      <w:r>
+        <w:rPr>
+          <w:rFonts w:ascii="Arial" w:hAnsi="Arial"/>
+        </w:rPr>
+        <w:t>Branches</w:t>
+      </w:r>
+      <w:proofErr w:type="spellEnd"/>
+      <w:r>
+        <w:rPr>
+          <w:rFonts w:ascii="Arial" w:hAnsi="Arial"/>
+        </w:rPr>
+        <w:t>”) en las que cada uno trabajaba y mediante “</w:t>
+      </w:r>
+      <w:proofErr w:type="spellStart"/>
+      <w:r>
+        <w:rPr>
+          <w:rFonts w:ascii="Arial" w:hAnsi="Arial"/>
+        </w:rPr>
+        <w:t>Pull</w:t>
+      </w:r>
+      <w:proofErr w:type="spellEnd"/>
+      <w:r>
+        <w:rPr>
+          <w:rFonts w:ascii="Arial" w:hAnsi="Arial"/>
+        </w:rPr>
+        <w:t xml:space="preserve"> </w:t>
+      </w:r>
+      <w:proofErr w:type="spellStart"/>
+      <w:r>
+        <w:rPr>
+          <w:rFonts w:ascii="Arial" w:hAnsi="Arial"/>
+        </w:rPr>
+        <w:t>Requests</w:t>
+      </w:r>
+      <w:proofErr w:type="spellEnd"/>
+      <w:r>
+        <w:rPr>
+          <w:rFonts w:ascii="Arial" w:hAnsi="Arial"/>
+        </w:rPr>
+        <w:t>” unir todo en la rama maestra.</w:t>
       </w:r>
     </w:p>
     <w:p/>
@@ -476,8 +670,39 @@
           <w:szCs w:val="32"/>
           <w:u w:val="single"/>
         </w:rPr>
-        <w:t>Lectura de una lectura tipo char o int</w:t>
-      </w:r>
+        <w:t xml:space="preserve">Lectura de una lectura tipo </w:t>
+      </w:r>
+      <w:proofErr w:type="spellStart"/>
+      <w:r>
+        <w:rPr>
+          <w:rFonts w:ascii="Arial" w:hAnsi="Arial" w:cs="Arial"/>
+          <w:sz w:val="32"/>
+          <w:szCs w:val="32"/>
+          <w:u w:val="single"/>
+        </w:rPr>
+        <w:t>char</w:t>
+      </w:r>
+      <w:proofErr w:type="spellEnd"/>
+      <w:r>
+        <w:rPr>
+          <w:rFonts w:ascii="Arial" w:hAnsi="Arial" w:cs="Arial"/>
+          <w:sz w:val="32"/>
+          <w:szCs w:val="32"/>
+          <w:u w:val="single"/>
+        </w:rPr>
+        <w:t xml:space="preserve"> o </w:t>
+      </w:r>
+      <w:proofErr w:type="spellStart"/>
+      <w:r>
+        <w:rPr>
+          <w:rFonts w:ascii="Arial" w:hAnsi="Arial" w:cs="Arial"/>
+          <w:sz w:val="32"/>
+          <w:szCs w:val="32"/>
+          <w:u w:val="single"/>
+        </w:rPr>
+        <w:t>int</w:t>
+      </w:r>
+      <w:proofErr w:type="spellEnd"/>
     </w:p>
     <w:p>
       <w:pPr>
@@ -494,139 +719,49 @@
         <w:rPr>
           <w:rFonts w:ascii="Arial" w:hAnsi="Arial" w:cs="Arial"/>
         </w:rPr>
-        <w:t xml:space="preserve">En el </w:t>
-      </w:r>
-      <w:r>
-        <w:rPr>
-          <w:rFonts w:ascii="Arial" w:hAnsi="Arial" w:cs="Arial"/>
-        </w:rPr>
-        <w:t>submenú</w:t>
-      </w:r>
-      <w:r>
-        <w:rPr>
-          <w:rFonts w:ascii="Arial" w:hAnsi="Arial" w:cs="Arial"/>
-        </w:rPr>
-        <w:t xml:space="preserve"> de asignaturas como el </w:t>
-      </w:r>
-      <w:r>
-        <w:rPr>
-          <w:rFonts w:ascii="Arial" w:hAnsi="Arial" w:cs="Arial"/>
-        </w:rPr>
-        <w:t>menú</w:t>
-      </w:r>
-      <w:r>
-        <w:rPr>
-          <w:rFonts w:ascii="Arial" w:hAnsi="Arial" w:cs="Arial"/>
-        </w:rPr>
-        <w:t xml:space="preserve"> debe cambiar conforme a la cantidad de asignaturas ingresadas no se </w:t>
-      </w:r>
-      <w:r>
-        <w:rPr>
-          <w:rFonts w:ascii="Arial" w:hAnsi="Arial" w:cs="Arial"/>
-        </w:rPr>
-        <w:t>podía</w:t>
-      </w:r>
-      <w:r>
-        <w:rPr>
-          <w:rFonts w:ascii="Arial" w:hAnsi="Arial" w:cs="Arial"/>
-        </w:rPr>
-        <w:t xml:space="preserve"> preseleccionar un casa para cada asignatura ya que las mismas son reguladas por el usuario, por lo que se </w:t>
-      </w:r>
-      <w:r>
-        <w:rPr>
-          <w:rFonts w:ascii="Arial" w:hAnsi="Arial" w:cs="Arial"/>
-        </w:rPr>
-        <w:t>decidió</w:t>
-      </w:r>
-      <w:r>
-        <w:rPr>
-          <w:rFonts w:ascii="Arial" w:hAnsi="Arial" w:cs="Arial"/>
-        </w:rPr>
-        <w:t xml:space="preserve"> que las opciones para elegir </w:t>
-      </w:r>
-      <w:r>
-        <w:rPr>
-          <w:rFonts w:ascii="Arial" w:hAnsi="Arial" w:cs="Arial"/>
-        </w:rPr>
-        <w:t>sobrescribir</w:t>
-      </w:r>
-      <w:r>
-        <w:rPr>
-          <w:rFonts w:ascii="Arial" w:hAnsi="Arial" w:cs="Arial"/>
-        </w:rPr>
-        <w:t xml:space="preserve"> una asignatura </w:t>
-      </w:r>
-      <w:r>
-        <w:rPr>
-          <w:rFonts w:ascii="Arial" w:hAnsi="Arial" w:cs="Arial"/>
-        </w:rPr>
-        <w:t>tenían</w:t>
-      </w:r>
-      <w:r>
-        <w:rPr>
-          <w:rFonts w:ascii="Arial" w:hAnsi="Arial" w:cs="Arial"/>
-        </w:rPr>
-        <w:t xml:space="preserve"> que ser </w:t>
-      </w:r>
-      <w:r>
-        <w:rPr>
-          <w:rFonts w:ascii="Arial" w:hAnsi="Arial" w:cs="Arial"/>
-        </w:rPr>
-        <w:t>números</w:t>
-      </w:r>
-      <w:r>
-        <w:rPr>
-          <w:rFonts w:ascii="Arial" w:hAnsi="Arial" w:cs="Arial"/>
-        </w:rPr>
-        <w:t xml:space="preserve"> y que a su vez las otras opciones (agregar asignatura, eliminar asignatura y salir del </w:t>
-      </w:r>
-      <w:r>
-        <w:rPr>
-          <w:rFonts w:ascii="Arial" w:hAnsi="Arial" w:cs="Arial"/>
-        </w:rPr>
-        <w:t>submenú</w:t>
-      </w:r>
-      <w:r>
-        <w:rPr>
-          <w:rFonts w:ascii="Arial" w:hAnsi="Arial" w:cs="Arial"/>
-        </w:rPr>
-        <w:t xml:space="preserve">) </w:t>
-      </w:r>
-      <w:r>
-        <w:rPr>
-          <w:rFonts w:ascii="Arial" w:hAnsi="Arial" w:cs="Arial"/>
-        </w:rPr>
-        <w:t>tenían</w:t>
-      </w:r>
-      <w:r>
-        <w:rPr>
-          <w:rFonts w:ascii="Arial" w:hAnsi="Arial" w:cs="Arial"/>
-        </w:rPr>
-        <w:t xml:space="preserve"> que tener un distintivo ya que esos caso se separan de lo que son las asignaturas, por este motivo usamos variables tipo char ('+', '-', '!') para identificar estas opciones, por lo que la </w:t>
-      </w:r>
-      <w:r>
-        <w:rPr>
-          <w:rFonts w:ascii="Arial" w:hAnsi="Arial" w:cs="Arial"/>
-        </w:rPr>
-        <w:t>decisión</w:t>
-      </w:r>
-      <w:r>
-        <w:rPr>
-          <w:rFonts w:ascii="Arial" w:hAnsi="Arial" w:cs="Arial"/>
-        </w:rPr>
-        <w:t xml:space="preserve"> tomada trajo un problema. El programa </w:t>
-      </w:r>
-      <w:r>
-        <w:rPr>
-          <w:rFonts w:ascii="Arial" w:hAnsi="Arial" w:cs="Arial"/>
-        </w:rPr>
-        <w:t>tenía</w:t>
-      </w:r>
-      <w:r>
-        <w:rPr>
-          <w:rFonts w:ascii="Arial" w:hAnsi="Arial" w:cs="Arial"/>
-        </w:rPr>
-        <w:t xml:space="preserve"> que tomar una variable tipo char o tipo int según lo que decida el usuario.</w:t>
+        <w:t xml:space="preserve">En el submenú de asignaturas como el menú debe cambiar conforme a la cantidad de asignaturas ingresadas no se podía preseleccionar un casa para cada asignatura ya que las mismas son reguladas por el usuario, por lo que se decidió que las opciones para elegir sobrescribir una asignatura tenían que ser números y que a su vez las otras opciones (agregar asignatura, eliminar asignatura y salir del submenú) tenían que tener un distintivo ya que esos caso se separan de lo que son las asignaturas, por este motivo usamos variables tipo </w:t>
+      </w:r>
+      <w:proofErr w:type="spellStart"/>
+      <w:r>
+        <w:rPr>
+          <w:rFonts w:ascii="Arial" w:hAnsi="Arial" w:cs="Arial"/>
+        </w:rPr>
+        <w:t>char</w:t>
+      </w:r>
+      <w:proofErr w:type="spellEnd"/>
+      <w:r>
+        <w:rPr>
+          <w:rFonts w:ascii="Arial" w:hAnsi="Arial" w:cs="Arial"/>
+        </w:rPr>
+        <w:t xml:space="preserve"> ('+', '-', '!') para identificar estas opciones, por lo que la decisión tomada trajo un problema. El programa tenía que tomar una variable tipo </w:t>
+      </w:r>
+      <w:proofErr w:type="spellStart"/>
+      <w:r>
+        <w:rPr>
+          <w:rFonts w:ascii="Arial" w:hAnsi="Arial" w:cs="Arial"/>
+        </w:rPr>
+        <w:t>char</w:t>
+      </w:r>
+      <w:proofErr w:type="spellEnd"/>
+      <w:r>
+        <w:rPr>
+          <w:rFonts w:ascii="Arial" w:hAnsi="Arial" w:cs="Arial"/>
+        </w:rPr>
+        <w:t xml:space="preserve"> o tipo </w:t>
+      </w:r>
+      <w:proofErr w:type="spellStart"/>
+      <w:r>
+        <w:rPr>
+          <w:rFonts w:ascii="Arial" w:hAnsi="Arial" w:cs="Arial"/>
+        </w:rPr>
+        <w:t>int</w:t>
+      </w:r>
+      <w:proofErr w:type="spellEnd"/>
+      <w:r>
+        <w:rPr>
+          <w:rFonts w:ascii="Arial" w:hAnsi="Arial" w:cs="Arial"/>
+        </w:rPr>
+        <w:t xml:space="preserve"> según lo que decida el usuario.</w:t>
       </w:r>
     </w:p>
     <w:p>
@@ -641,79 +776,21 @@
         <w:rPr>
           <w:rFonts w:ascii="Arial" w:hAnsi="Arial" w:cs="Arial"/>
         </w:rPr>
-        <w:t xml:space="preserve">La primera </w:t>
-      </w:r>
-      <w:r>
-        <w:rPr>
-          <w:rFonts w:ascii="Arial" w:hAnsi="Arial" w:cs="Arial"/>
-        </w:rPr>
-        <w:t>solución</w:t>
-      </w:r>
-      <w:r>
-        <w:rPr>
-          <w:rFonts w:ascii="Arial" w:hAnsi="Arial" w:cs="Arial"/>
-        </w:rPr>
-        <w:t xml:space="preserve"> que se nos </w:t>
-      </w:r>
-      <w:r>
-        <w:rPr>
-          <w:rFonts w:ascii="Arial" w:hAnsi="Arial" w:cs="Arial"/>
-        </w:rPr>
-        <w:t>ocurren</w:t>
-      </w:r>
-      <w:r>
-        <w:rPr>
-          <w:rFonts w:ascii="Arial" w:hAnsi="Arial" w:cs="Arial"/>
-        </w:rPr>
-        <w:t xml:space="preserve"> en esto fue guardar lo escrito en un tipo char, por lo que la selección de las opciones distintivos no era un problema, aunque </w:t>
-      </w:r>
-      <w:r>
-        <w:rPr>
-          <w:rFonts w:ascii="Arial" w:hAnsi="Arial" w:cs="Arial"/>
-        </w:rPr>
-        <w:t>surgía</w:t>
-      </w:r>
-      <w:r>
-        <w:rPr>
-          <w:rFonts w:ascii="Arial" w:hAnsi="Arial" w:cs="Arial"/>
-        </w:rPr>
-        <w:t xml:space="preserve"> otro problema ya que al ingresar un </w:t>
-      </w:r>
-      <w:r>
-        <w:rPr>
-          <w:rFonts w:ascii="Arial" w:hAnsi="Arial" w:cs="Arial"/>
-        </w:rPr>
-        <w:t>número</w:t>
-      </w:r>
-      <w:r>
-        <w:rPr>
-          <w:rFonts w:ascii="Arial" w:hAnsi="Arial" w:cs="Arial"/>
-        </w:rPr>
-        <w:t xml:space="preserve">, el programa no lo </w:t>
-      </w:r>
-      <w:r>
-        <w:rPr>
-          <w:rFonts w:ascii="Arial" w:hAnsi="Arial" w:cs="Arial"/>
-        </w:rPr>
-        <w:t>reconocería como tal sino que se tomaría</w:t>
-      </w:r>
-      <w:r>
-        <w:rPr>
-          <w:rFonts w:ascii="Arial" w:hAnsi="Arial" w:cs="Arial"/>
-        </w:rPr>
-        <w:t xml:space="preserve"> como un carácter, y por lo cual al compararlo no se tiene en cuenta el valor que representa sino su equivalente en el </w:t>
-      </w:r>
-      <w:r>
-        <w:rPr>
-          <w:rFonts w:ascii="Arial" w:hAnsi="Arial" w:cs="Arial"/>
-        </w:rPr>
-        <w:t>código</w:t>
-      </w:r>
-      <w:r>
-        <w:rPr>
-          <w:rFonts w:ascii="Arial" w:hAnsi="Arial" w:cs="Arial"/>
-        </w:rPr>
-        <w:t xml:space="preserve"> ASCII, para esto al valor seleccionado se le restaba el valor del 0 en ASCII (que es igual a 48) y se guardaba ese valor en una variable entera.</w:t>
+        <w:t xml:space="preserve">La primera solución que se nos ocurren en esto fue guardar lo escrito en un tipo </w:t>
+      </w:r>
+      <w:proofErr w:type="spellStart"/>
+      <w:r>
+        <w:rPr>
+          <w:rFonts w:ascii="Arial" w:hAnsi="Arial" w:cs="Arial"/>
+        </w:rPr>
+        <w:t>char</w:t>
+      </w:r>
+      <w:proofErr w:type="spellEnd"/>
+      <w:r>
+        <w:rPr>
+          <w:rFonts w:ascii="Arial" w:hAnsi="Arial" w:cs="Arial"/>
+        </w:rPr>
+        <w:t>, por lo que la selección de las opciones distintivos no era un problema, aunque surgía otro problema ya que al ingresar un número, el programa no lo reconocería como tal sino que se tomaría como un carácter, y por lo cual al compararlo no se tiene en cuenta el valor que representa sino su equivalente en el código ASCII, para esto al valor seleccionado se le restaba el valor del 0 en ASCII (que es igual a 48) y se guardaba ese valor en una variable entera.</w:t>
       </w:r>
     </w:p>
     <w:p>
@@ -798,115 +875,55 @@
         <w:rPr>
           <w:rFonts w:ascii="Arial" w:hAnsi="Arial" w:cs="Arial"/>
         </w:rPr>
-        <w:t xml:space="preserve">Con este </w:t>
-      </w:r>
-      <w:r>
-        <w:rPr>
-          <w:rFonts w:ascii="Arial" w:hAnsi="Arial" w:cs="Arial"/>
-        </w:rPr>
-        <w:t>método</w:t>
-      </w:r>
-      <w:r>
-        <w:rPr>
-          <w:rFonts w:ascii="Arial" w:hAnsi="Arial" w:cs="Arial"/>
-        </w:rPr>
-        <w:t xml:space="preserve"> el programa </w:t>
-      </w:r>
-      <w:r>
-        <w:rPr>
-          <w:rFonts w:ascii="Arial" w:hAnsi="Arial" w:cs="Arial"/>
-        </w:rPr>
-        <w:t>podía</w:t>
-      </w:r>
-      <w:r>
-        <w:rPr>
-          <w:rFonts w:ascii="Arial" w:hAnsi="Arial" w:cs="Arial"/>
-        </w:rPr>
-        <w:t xml:space="preserve"> funcionar hasta 10 materias sin </w:t>
-      </w:r>
-      <w:r>
-        <w:rPr>
-          <w:rFonts w:ascii="Arial" w:hAnsi="Arial" w:cs="Arial"/>
-        </w:rPr>
-        <w:t>ningún</w:t>
-      </w:r>
-      <w:r>
-        <w:rPr>
-          <w:rFonts w:ascii="Arial" w:hAnsi="Arial" w:cs="Arial"/>
-        </w:rPr>
-        <w:t xml:space="preserve"> problema, pero con si se </w:t>
-      </w:r>
-      <w:r>
-        <w:rPr>
-          <w:rFonts w:ascii="Arial" w:hAnsi="Arial" w:cs="Arial"/>
-        </w:rPr>
-        <w:t>quería</w:t>
-      </w:r>
-      <w:r>
-        <w:rPr>
-          <w:rFonts w:ascii="Arial" w:hAnsi="Arial" w:cs="Arial"/>
-        </w:rPr>
-        <w:t xml:space="preserve"> agregar </w:t>
-      </w:r>
-      <w:r>
-        <w:rPr>
-          <w:rFonts w:ascii="Arial" w:hAnsi="Arial" w:cs="Arial"/>
-        </w:rPr>
-        <w:t>más</w:t>
-      </w:r>
-      <w:r>
-        <w:rPr>
-          <w:rFonts w:ascii="Arial" w:hAnsi="Arial" w:cs="Arial"/>
-        </w:rPr>
-        <w:t xml:space="preserve"> materias </w:t>
-      </w:r>
-      <w:r>
-        <w:rPr>
-          <w:rFonts w:ascii="Arial" w:hAnsi="Arial" w:cs="Arial"/>
-        </w:rPr>
-        <w:t>después</w:t>
-      </w:r>
-      <w:r>
-        <w:rPr>
-          <w:rFonts w:ascii="Arial" w:hAnsi="Arial" w:cs="Arial"/>
-        </w:rPr>
-        <w:t xml:space="preserve"> de eso, </w:t>
-      </w:r>
-      <w:r>
-        <w:rPr>
-          <w:rFonts w:ascii="Arial" w:hAnsi="Arial" w:cs="Arial"/>
-        </w:rPr>
-        <w:t>podía</w:t>
-      </w:r>
-      <w:r>
-        <w:rPr>
-          <w:rFonts w:ascii="Arial" w:hAnsi="Arial" w:cs="Arial"/>
-        </w:rPr>
-        <w:t xml:space="preserve"> ocurrir que </w:t>
-      </w:r>
-      <w:r>
-        <w:rPr>
-          <w:rFonts w:ascii="Arial" w:hAnsi="Arial" w:cs="Arial"/>
-        </w:rPr>
-        <w:t>algún</w:t>
-      </w:r>
-      <w:r>
-        <w:rPr>
-          <w:rFonts w:ascii="Arial" w:hAnsi="Arial" w:cs="Arial"/>
-        </w:rPr>
-        <w:t xml:space="preserve"> carácter no seleccionado, se tome como una variable cualquiera</w:t>
-      </w:r>
-      <w:r>
-        <w:rPr>
-          <w:rFonts w:ascii="Arial" w:hAnsi="Arial" w:cs="Arial"/>
-        </w:rPr>
-        <w:t>, y para esto encontramos la solución con la función “atoi” la cual traduce una cadena de caracteres en una variable entera. Cuando el usuario ingresa un carácter numérico como “4” la función atoi convierte ese ’4’ de un carácter a un número y si se ingresa otro tipo de carácter como por ejemplo “a”, la función at</w:t>
-      </w:r>
-      <w:r>
-        <w:rPr>
-          <w:rFonts w:ascii="Arial" w:hAnsi="Arial" w:cs="Arial"/>
-        </w:rPr>
-        <w:t xml:space="preserve">oi devuelve un cero, por lo que solamente hay que crear una verificación </w:t>
+        <w:t>Con este método el programa podía funcionar hasta 10 materias sin ningún problema, pero con si se quería agregar más materias después de eso, podía ocurrir que algún carácter no seleccionado, se tome como una variable cualquiera, y para esto encontramos la solución con la función “</w:t>
+      </w:r>
+      <w:proofErr w:type="spellStart"/>
+      <w:r>
+        <w:rPr>
+          <w:rFonts w:ascii="Arial" w:hAnsi="Arial" w:cs="Arial"/>
+        </w:rPr>
+        <w:t>atoi</w:t>
+      </w:r>
+      <w:proofErr w:type="spellEnd"/>
+      <w:r>
+        <w:rPr>
+          <w:rFonts w:ascii="Arial" w:hAnsi="Arial" w:cs="Arial"/>
+        </w:rPr>
+        <w:t xml:space="preserve">” la cual traduce una cadena de caracteres en una variable entera. Cuando el usuario ingresa un carácter numérico como “4” la función </w:t>
+      </w:r>
+      <w:proofErr w:type="spellStart"/>
+      <w:r>
+        <w:rPr>
+          <w:rFonts w:ascii="Arial" w:hAnsi="Arial" w:cs="Arial"/>
+        </w:rPr>
+        <w:t>atoi</w:t>
+      </w:r>
+      <w:proofErr w:type="spellEnd"/>
+      <w:r>
+        <w:rPr>
+          <w:rFonts w:ascii="Arial" w:hAnsi="Arial" w:cs="Arial"/>
+        </w:rPr>
+        <w:t xml:space="preserve"> convierte ese ’4’ de un carácter a un número y si se ingresa otro tipo de carácter como por ejemplo “a”, la función </w:t>
+      </w:r>
+      <w:proofErr w:type="spellStart"/>
+      <w:r>
+        <w:rPr>
+          <w:rFonts w:ascii="Arial" w:hAnsi="Arial" w:cs="Arial"/>
+        </w:rPr>
+        <w:t>at</w:t>
+      </w:r>
+      <w:r>
+        <w:rPr>
+          <w:rFonts w:ascii="Arial" w:hAnsi="Arial" w:cs="Arial"/>
+        </w:rPr>
+        <w:t>oi</w:t>
+      </w:r>
+      <w:proofErr w:type="spellEnd"/>
+      <w:r>
+        <w:rPr>
+          <w:rFonts w:ascii="Arial" w:hAnsi="Arial" w:cs="Arial"/>
+        </w:rPr>
+        <w:t xml:space="preserve"> devuelve un cero, por lo que solamente hay que crear una verificación </w:t>
       </w:r>
       <w:r>
         <w:rPr>
@@ -988,8 +1005,87 @@
       <w:r>
         <w:t>(Imagen de la función con la solución definitiva)</w:t>
       </w:r>
+    </w:p>
+    <w:p>
+      <w:pPr>
+        <w:pStyle w:val="NormalWeb"/>
+        <w:spacing w:after="0"/>
+      </w:pPr>
+    </w:p>
+    <w:p>
+      <w:pPr>
+        <w:pStyle w:val="NormalWeb"/>
+        <w:spacing w:after="0"/>
+      </w:pPr>
+      <w:r>
+        <w:rPr>
+          <w:rFonts w:ascii="Arial" w:hAnsi="Arial" w:cs="Arial"/>
+          <w:sz w:val="32"/>
+          <w:szCs w:val="32"/>
+          <w:u w:val="single"/>
+        </w:rPr>
+        <w:t>Problema con los idiomas</w:t>
+      </w:r>
+    </w:p>
+    <w:p>
+      <w:pPr>
+        <w:pStyle w:val="NormalWeb"/>
+        <w:spacing w:after="0"/>
+      </w:pPr>
+      <w:r>
+        <w:rPr>
+          <w:rFonts w:ascii="Arial" w:hAnsi="Arial" w:cs="Arial"/>
+        </w:rPr>
+        <w:t xml:space="preserve">A la hora de probar el programa, todo estaba funcionando, entonces probando los idiomas descubrimos que había un error de compilación con el idioma inglés. Al revisarlo mejor descubrimos que señalaba el submenú “métricas” donde en un </w:t>
+      </w:r>
+      <w:proofErr w:type="spellStart"/>
+      <w:r>
+        <w:rPr>
+          <w:rFonts w:ascii="Arial" w:hAnsi="Arial" w:cs="Arial"/>
+        </w:rPr>
+        <w:t>switch</w:t>
+      </w:r>
+      <w:proofErr w:type="spellEnd"/>
+      <w:r>
+        <w:rPr>
+          <w:rFonts w:ascii="Arial" w:hAnsi="Arial" w:cs="Arial"/>
+        </w:rPr>
+        <w:t xml:space="preserve"> un case había sigo declarado dos veces, lo cual no </w:t>
+      </w:r>
+      <w:r>
+        <w:rPr>
+          <w:rFonts w:ascii="Arial" w:hAnsi="Arial" w:cs="Arial"/>
+        </w:rPr>
+        <w:t>tenía</w:t>
+      </w:r>
       <w:bookmarkStart w:id="0" w:name="_GoBack"/>
       <w:bookmarkEnd w:id="0"/>
+      <w:r>
+        <w:rPr>
+          <w:rFonts w:ascii="Arial" w:hAnsi="Arial" w:cs="Arial"/>
+        </w:rPr>
+        <w:t xml:space="preserve"> mucho sentido que el error aparezca solamente cuando cambiamos a ese idioma ya que lo único que hay son </w:t>
+      </w:r>
+      <w:r>
+        <w:rPr>
+          <w:rFonts w:ascii="Arial" w:hAnsi="Arial" w:cs="Arial"/>
+        </w:rPr>
+        <w:t xml:space="preserve">definiciones en el idioma, hasta que nos dimos cuenta en el </w:t>
+      </w:r>
+      <w:proofErr w:type="spellStart"/>
+      <w:r>
+        <w:rPr>
+          <w:rFonts w:ascii="Arial" w:hAnsi="Arial" w:cs="Arial"/>
+        </w:rPr>
+        <w:t>typedef</w:t>
+      </w:r>
+      <w:proofErr w:type="spellEnd"/>
+      <w:r>
+        <w:rPr>
+          <w:rFonts w:ascii="Arial" w:hAnsi="Arial" w:cs="Arial"/>
+        </w:rPr>
+        <w:t xml:space="preserve"> de las variables donde poníamos cual es la letra que hay que ingresar, había una letra que se estaba repitiendo, por lo que para dos casos distintos estabas usando la misma letras, esto se pudo arreglar cambiándolo y ya no se notaba ese problema.</w:t>
+      </w:r>
     </w:p>
     <w:sectPr>
       <w:headerReference w:type="default" r:id="rId12"/>
@@ -1083,13 +1179,21 @@
       <w:rPr>
         <w:rFonts w:ascii="Arial" w:hAnsi="Arial"/>
       </w:rPr>
-      <w:t xml:space="preserve">Trabajo Práctico N° 1 - </w:t>
+      <w:t xml:space="preserve">Trabajo Práctico </w:t>
     </w:r>
+    <w:proofErr w:type="spellStart"/>
     <w:r>
       <w:rPr>
         <w:rFonts w:ascii="Arial" w:hAnsi="Arial"/>
       </w:rPr>
-      <w:t>Problemas y Soluciones</w:t>
+      <w:t>N°</w:t>
+    </w:r>
+    <w:proofErr w:type="spellEnd"/>
+    <w:r>
+      <w:rPr>
+        <w:rFonts w:ascii="Arial" w:hAnsi="Arial"/>
+      </w:rPr>
+      <w:t xml:space="preserve"> 1 - Problemas y Soluciones</w:t>
     </w:r>
   </w:p>
 </w:hdr>

</xml_diff>

<commit_message>
Imagenes del error en la consola y en el programa
</commit_message>
<xml_diff>
--- a/6 - Reseña Sobre Problemas y Soluciones.docx
+++ b/6 - Reseña Sobre Problemas y Soluciones.docx
@@ -1031,6 +1031,9 @@
       <w:pPr>
         <w:pStyle w:val="NormalWeb"/>
         <w:spacing w:after="0"/>
+        <w:rPr>
+          <w:rFonts w:ascii="Arial" w:hAnsi="Arial" w:cs="Arial"/>
+        </w:rPr>
       </w:pPr>
       <w:r>
         <w:rPr>
@@ -1057,39 +1060,188 @@
           <w:rFonts w:ascii="Arial" w:hAnsi="Arial" w:cs="Arial"/>
         </w:rPr>
         <w:t>tenía</w:t>
+      </w:r>
+      <w:r>
+        <w:rPr>
+          <w:rFonts w:ascii="Arial" w:hAnsi="Arial" w:cs="Arial"/>
+        </w:rPr>
+        <w:t xml:space="preserve"> mucho sentido que el error aparezca solamente cuando cambiamos a ese idioma ya que lo único que hay son </w:t>
+      </w:r>
+      <w:r>
+        <w:rPr>
+          <w:rFonts w:ascii="Arial" w:hAnsi="Arial" w:cs="Arial"/>
+        </w:rPr>
+        <w:t>definiciones en el idioma, hasta que</w:t>
+      </w:r>
+      <w:r>
+        <w:rPr>
+          <w:rFonts w:ascii="Arial" w:hAnsi="Arial" w:cs="Arial"/>
+        </w:rPr>
+        <w:t xml:space="preserve"> nos dimos cuenta en la definición </w:t>
+      </w:r>
+      <w:r>
+        <w:rPr>
+          <w:rFonts w:ascii="Arial" w:hAnsi="Arial" w:cs="Arial"/>
+        </w:rPr>
+        <w:t>de las variables donde poníamos cual es la letra que hay que ingresar,</w:t>
+      </w:r>
+      <w:r>
+        <w:rPr>
+          <w:rFonts w:ascii="Arial" w:hAnsi="Arial" w:cs="Arial"/>
+        </w:rPr>
+        <w:t xml:space="preserve"> según él idioma,</w:t>
+      </w:r>
+      <w:r>
+        <w:rPr>
+          <w:rFonts w:ascii="Arial" w:hAnsi="Arial" w:cs="Arial"/>
+        </w:rPr>
+        <w:t xml:space="preserve"> había una letra que se estaba repitiendo, por lo que para dos casos distintos estabas usando la misma letras, esto se pudo arreglar cambiándolo y ya no se notaba ese problema.</w:t>
+      </w:r>
+    </w:p>
+    <w:p>
+      <w:pPr>
+        <w:pStyle w:val="NormalWeb"/>
+        <w:spacing w:after="0"/>
+      </w:pPr>
+      <w:r>
+        <w:rPr>
+          <w:noProof/>
+        </w:rPr>
+        <w:drawing>
+          <wp:inline distT="0" distB="0" distL="0" distR="0">
+            <wp:extent cx="6120130" cy="1052195"/>
+            <wp:effectExtent l="0" t="0" r="0" b="0"/>
+            <wp:docPr id="5" name="Imagen 5"/>
+            <wp:cNvGraphicFramePr>
+              <a:graphicFrameLocks xmlns:a="http://schemas.openxmlformats.org/drawingml/2006/main" noChangeAspect="1"/>
+            </wp:cNvGraphicFramePr>
+            <a:graphic xmlns:a="http://schemas.openxmlformats.org/drawingml/2006/main">
+              <a:graphicData uri="http://schemas.openxmlformats.org/drawingml/2006/picture">
+                <pic:pic xmlns:pic="http://schemas.openxmlformats.org/drawingml/2006/picture">
+                  <pic:nvPicPr>
+                    <pic:cNvPr id="5" name="68ee3389-2ab5-42a8-b1fa-6ec4742d5f21.jpg"/>
+                    <pic:cNvPicPr/>
+                  </pic:nvPicPr>
+                  <pic:blipFill>
+                    <a:blip r:embed="rId12">
+                      <a:extLst>
+                        <a:ext uri="{28A0092B-C50C-407E-A947-70E740481C1C}">
+                          <a14:useLocalDpi xmlns:a14="http://schemas.microsoft.com/office/drawing/2010/main" val="0"/>
+                        </a:ext>
+                      </a:extLst>
+                    </a:blip>
+                    <a:stretch>
+                      <a:fillRect/>
+                    </a:stretch>
+                  </pic:blipFill>
+                  <pic:spPr>
+                    <a:xfrm>
+                      <a:off x="0" y="0"/>
+                      <a:ext cx="6120130" cy="1052195"/>
+                    </a:xfrm>
+                    <a:prstGeom prst="rect">
+                      <a:avLst/>
+                    </a:prstGeom>
+                  </pic:spPr>
+                </pic:pic>
+              </a:graphicData>
+            </a:graphic>
+          </wp:inline>
+        </w:drawing>
+      </w:r>
+    </w:p>
+    <w:p>
+      <w:pPr>
+        <w:pStyle w:val="NormalWeb"/>
+        <w:spacing w:after="0"/>
+      </w:pPr>
+      <w:r>
+        <w:t>(Lectura del error en la consola)</w:t>
+      </w:r>
+    </w:p>
+    <w:p>
+      <w:pPr>
+        <w:pStyle w:val="NormalWeb"/>
+        <w:spacing w:after="0"/>
+      </w:pPr>
+      <w:r>
+        <w:rPr>
+          <w:noProof/>
+        </w:rPr>
+        <w:lastRenderedPageBreak/>
+        <w:drawing>
+          <wp:inline distT="0" distB="0" distL="0" distR="0">
+            <wp:extent cx="5334000" cy="3295650"/>
+            <wp:effectExtent l="0" t="0" r="0" b="0"/>
+            <wp:docPr id="6" name="Imagen 6"/>
+            <wp:cNvGraphicFramePr>
+              <a:graphicFrameLocks xmlns:a="http://schemas.openxmlformats.org/drawingml/2006/main" noChangeAspect="1"/>
+            </wp:cNvGraphicFramePr>
+            <a:graphic xmlns:a="http://schemas.openxmlformats.org/drawingml/2006/main">
+              <a:graphicData uri="http://schemas.openxmlformats.org/drawingml/2006/picture">
+                <pic:pic xmlns:pic="http://schemas.openxmlformats.org/drawingml/2006/picture">
+                  <pic:nvPicPr>
+                    <pic:cNvPr id="6" name="7120bc85-6f5d-4544-b217-ccb435af4a5a.jpg"/>
+                    <pic:cNvPicPr/>
+                  </pic:nvPicPr>
+                  <pic:blipFill>
+                    <a:blip r:embed="rId13">
+                      <a:extLst>
+                        <a:ext uri="{28A0092B-C50C-407E-A947-70E740481C1C}">
+                          <a14:useLocalDpi xmlns:a14="http://schemas.microsoft.com/office/drawing/2010/main" val="0"/>
+                        </a:ext>
+                      </a:extLst>
+                    </a:blip>
+                    <a:stretch>
+                      <a:fillRect/>
+                    </a:stretch>
+                  </pic:blipFill>
+                  <pic:spPr>
+                    <a:xfrm>
+                      <a:off x="0" y="0"/>
+                      <a:ext cx="5334000" cy="3295650"/>
+                    </a:xfrm>
+                    <a:prstGeom prst="rect">
+                      <a:avLst/>
+                    </a:prstGeom>
+                  </pic:spPr>
+                </pic:pic>
+              </a:graphicData>
+            </a:graphic>
+          </wp:inline>
+        </w:drawing>
       </w:r>
       <w:bookmarkStart w:id="0" w:name="_GoBack"/>
       <w:bookmarkEnd w:id="0"/>
-      <w:r>
-        <w:rPr>
-          <w:rFonts w:ascii="Arial" w:hAnsi="Arial" w:cs="Arial"/>
-        </w:rPr>
-        <w:t xml:space="preserve"> mucho sentido que el error aparezca solamente cuando cambiamos a ese idioma ya que lo único que hay son </w:t>
-      </w:r>
-      <w:r>
-        <w:rPr>
-          <w:rFonts w:ascii="Arial" w:hAnsi="Arial" w:cs="Arial"/>
-        </w:rPr>
-        <w:t xml:space="preserve">definiciones en el idioma, hasta que nos dimos cuenta en el </w:t>
-      </w:r>
-      <w:proofErr w:type="spellStart"/>
-      <w:r>
-        <w:rPr>
-          <w:rFonts w:ascii="Arial" w:hAnsi="Arial" w:cs="Arial"/>
-        </w:rPr>
-        <w:t>typedef</w:t>
-      </w:r>
-      <w:proofErr w:type="spellEnd"/>
-      <w:r>
-        <w:rPr>
-          <w:rFonts w:ascii="Arial" w:hAnsi="Arial" w:cs="Arial"/>
-        </w:rPr>
-        <w:t xml:space="preserve"> de las variables donde poníamos cual es la letra que hay que ingresar, había una letra que se estaba repitiendo, por lo que para dos casos distintos estabas usando la misma letras, esto se pudo arreglar cambiándolo y ya no se notaba ese problema.</w:t>
+    </w:p>
+    <w:p>
+      <w:pPr>
+        <w:pStyle w:val="NormalWeb"/>
+        <w:spacing w:after="0"/>
+      </w:pPr>
+      <w:r>
+        <w:t xml:space="preserve">(Imagen de </w:t>
+      </w:r>
+      <w:proofErr w:type="spellStart"/>
+      <w:r>
+        <w:t>cual</w:t>
+      </w:r>
+      <w:proofErr w:type="spellEnd"/>
+      <w:r>
+        <w:t xml:space="preserve"> era el error en el </w:t>
+      </w:r>
+      <w:proofErr w:type="spellStart"/>
+      <w:r>
+        <w:t>codigo</w:t>
+      </w:r>
+      <w:proofErr w:type="spellEnd"/>
+      <w:r>
+        <w:t>)</w:t>
       </w:r>
     </w:p>
     <w:sectPr>
-      <w:headerReference w:type="default" r:id="rId12"/>
-      <w:footerReference w:type="default" r:id="rId13"/>
+      <w:headerReference w:type="default" r:id="rId14"/>
+      <w:footerReference w:type="default" r:id="rId15"/>
       <w:pgSz w:w="11906" w:h="16838"/>
       <w:pgMar w:top="1693" w:right="1134" w:bottom="1693" w:left="1134" w:header="1134" w:footer="1134" w:gutter="0"/>
       <w:cols w:space="720"/>

</xml_diff>

<commit_message>
Borrado lo que puso el profe que no había que explicar
</commit_message>
<xml_diff>
--- a/6 - Reseña Sobre Problemas y Soluciones.docx
+++ b/6 - Reseña Sobre Problemas y Soluciones.docx
@@ -1,12 +1,8 @@
 
 <file path=word/document.xml><?xml version="1.0" encoding="utf-8"?>
-<w:document xmlns:o="urn:schemas-microsoft-com:office:office" xmlns:r="http://schemas.openxmlformats.org/officeDocument/2006/relationships" xmlns:v="urn:schemas-microsoft-com:vml" xmlns:w="http://schemas.openxmlformats.org/wordprocessingml/2006/main" xmlns:w10="urn:schemas-microsoft-com:office:word" xmlns:wp="http://schemas.openxmlformats.org/drawingml/2006/wordprocessingDrawing" xmlns:wps="http://schemas.microsoft.com/office/word/2010/wordprocessingShape" xmlns:wpg="http://schemas.microsoft.com/office/word/2010/wordprocessingGroup" xmlns:mc="http://schemas.openxmlformats.org/markup-compatibility/2006" xmlns:wp14="http://schemas.microsoft.com/office/word/2010/wordprocessingDrawing" xmlns:w14="http://schemas.microsoft.com/office/word/2010/wordml" mc:Ignorable="w14 wp14">
+<w:document xmlns:wpc="http://schemas.microsoft.com/office/word/2010/wordprocessingCanvas" xmlns:cx="http://schemas.microsoft.com/office/drawing/2014/chartex" xmlns:cx1="http://schemas.microsoft.com/office/drawing/2015/9/8/chartex" xmlns:cx2="http://schemas.microsoft.com/office/drawing/2015/10/21/chartex" xmlns:cx3="http://schemas.microsoft.com/office/drawing/2016/5/9/chartex" xmlns:cx4="http://schemas.microsoft.com/office/drawing/2016/5/10/chartex" xmlns:cx5="http://schemas.microsoft.com/office/drawing/2016/5/11/chartex" xmlns:cx6="http://schemas.microsoft.com/office/drawing/2016/5/12/chartex" xmlns:cx7="http://schemas.microsoft.com/office/drawing/2016/5/13/chartex" xmlns:cx8="http://schemas.microsoft.com/office/drawing/2016/5/14/chartex" xmlns:mc="http://schemas.openxmlformats.org/markup-compatibility/2006" xmlns:aink="http://schemas.microsoft.com/office/drawing/2016/ink" xmlns:am3d="http://schemas.microsoft.com/office/drawing/2017/model3d" xmlns:o="urn:schemas-microsoft-com:office:office" xmlns:r="http://schemas.openxmlformats.org/officeDocument/2006/relationships" xmlns:m="http://schemas.openxmlformats.org/officeDocument/2006/math" xmlns:v="urn:schemas-microsoft-com:vml" xmlns:wp14="http://schemas.microsoft.com/office/word/2010/wordprocessingDrawing" xmlns:wp="http://schemas.openxmlformats.org/drawingml/2006/wordprocessingDrawing" xmlns:w10="urn:schemas-microsoft-com:office:word" xmlns:w="http://schemas.openxmlformats.org/wordprocessingml/2006/main" xmlns:w14="http://schemas.microsoft.com/office/word/2010/wordml" xmlns:w15="http://schemas.microsoft.com/office/word/2012/wordml" xmlns:w16cid="http://schemas.microsoft.com/office/word/2016/wordml/cid" xmlns:w16se="http://schemas.microsoft.com/office/word/2015/wordml/symex" xmlns:wpg="http://schemas.microsoft.com/office/word/2010/wordprocessingGroup" xmlns:wpi="http://schemas.microsoft.com/office/word/2010/wordprocessingInk" xmlns:wne="http://schemas.microsoft.com/office/word/2006/wordml" xmlns:wps="http://schemas.microsoft.com/office/word/2010/wordprocessingShape" mc:Ignorable="w14 w15 w16se w16cid wp14">
   <w:body>
     <w:p>
-      <w:pPr>
-        <w:pStyle w:val="Normal"/>
-        <w:rPr/>
-      </w:pPr>
       <w:r>
         <w:rPr>
           <w:rFonts w:ascii="Arial" w:hAnsi="Arial"/>
@@ -14,20 +10,19 @@
           <w:szCs w:val="32"/>
           <w:u w:val="single"/>
         </w:rPr>
-        <w:t>Transición al uso de “structs”:</w:t>
-      </w:r>
-    </w:p>
-    <w:p>
-      <w:pPr>
-        <w:pStyle w:val="Normal"/>
-        <w:jc w:val="center"/>
+        <w:t>Transición al uso de “</w:t>
+      </w:r>
+      <w:proofErr w:type="spellStart"/>
+      <w:r>
         <w:rPr>
           <w:rFonts w:ascii="Arial" w:hAnsi="Arial"/>
           <w:sz w:val="32"/>
           <w:szCs w:val="32"/>
           <w:u w:val="single"/>
         </w:rPr>
-      </w:pPr>
+        <w:t>structs</w:t>
+      </w:r>
+      <w:proofErr w:type="spellEnd"/>
       <w:r>
         <w:rPr>
           <w:rFonts w:ascii="Arial" w:hAnsi="Arial"/>
@@ -35,103 +30,187 @@
           <w:szCs w:val="32"/>
           <w:u w:val="single"/>
         </w:rPr>
-      </w:r>
-    </w:p>
-    <w:p>
-      <w:pPr>
-        <w:pStyle w:val="Normal"/>
-        <w:rPr>
-          <w:rFonts w:ascii="Arial" w:hAnsi="Arial"/>
-        </w:rPr>
-      </w:pPr>
-      <w:r>
-        <w:rPr>
-          <w:rFonts w:ascii="Arial" w:hAnsi="Arial"/>
-        </w:rPr>
-        <w:t>Durante la construcción del sub-menú registro, la idea original era utilizar punteros para dos variables e incluir dos vectores “nombre[]” y “apellido[]” y asimismo una matriz “carreras[][]” tal que el usuario modificara lo que se encontraba en las direcciones de memoria de las variables “padrón” y “num_carrera”. El sub-menú registro funcionaba adecuadamente para esta situación, aunque se encontraba en un estado poco desarrollado respecto al desplazamiento por el menú.</w:t>
-      </w:r>
-    </w:p>
-    <w:p>
-      <w:pPr>
-        <w:pStyle w:val="Normal"/>
-        <w:rPr>
-          <w:rFonts w:ascii="Arial" w:hAnsi="Arial"/>
-        </w:rPr>
-      </w:pPr>
-      <w:r>
-        <w:rPr>
-          <w:rFonts w:ascii="Arial" w:hAnsi="Arial"/>
-        </w:rPr>
-        <w:t>En este momento, por decisión de la mayoría del grupo y tras consultar si era un método viable, pasamos a utilizar una estructura de datos “usuario_t” tal que el sub-menú Asignaturas fuera más fácil, concluimos, de pasar y recibir datos tal como lo requiere el programa.</w:t>
-      </w:r>
-    </w:p>
-    <w:p>
-      <w:pPr>
-        <w:pStyle w:val="Normal"/>
-        <w:rPr>
-          <w:rFonts w:ascii="Arial" w:hAnsi="Arial"/>
-        </w:rPr>
-      </w:pPr>
-      <w:r>
-        <w:rPr>
-          <w:rFonts w:ascii="Arial" w:hAnsi="Arial"/>
-        </w:rPr>
-        <w:t>Aunque una solución utilizando punteros y arreglos era igual de viable como en el caso del sub-menú Registro, los miembros del grupo concluyeron que utilizar una estructura sería mas sencillo de escribir y la legibilidad del código sería mayor.</w:t>
-      </w:r>
-    </w:p>
-    <w:p>
-      <w:pPr>
-        <w:pStyle w:val="Normal"/>
-        <w:rPr>
-          <w:rFonts w:ascii="Arial" w:hAnsi="Arial"/>
-        </w:rPr>
-      </w:pPr>
-      <w:r>
-        <w:rPr>
-          <w:rFonts w:ascii="Arial" w:hAnsi="Arial"/>
-        </w:rPr>
-      </w:r>
-    </w:p>
-    <w:p>
-      <w:pPr>
-        <w:pStyle w:val="Normal"/>
-        <w:rPr>
-          <w:rFonts w:ascii="Arial" w:hAnsi="Arial"/>
-        </w:rPr>
-      </w:pPr>
-      <w:r>
-        <w:rPr>
-          <w:rFonts w:ascii="Arial" w:hAnsi="Arial"/>
-        </w:rPr>
-        <w:t>Sin Structs (Únicamente relevante al Sub-menú Registro):</w:t>
-      </w:r>
-    </w:p>
-    <w:p>
-      <w:pPr>
-        <w:pStyle w:val="Normal"/>
-        <w:rPr>
-          <w:rFonts w:ascii="Arial" w:hAnsi="Arial"/>
-        </w:rPr>
-      </w:pPr>
-      <w:r>
-        <w:rPr>
-          <w:rFonts w:ascii="Arial" w:hAnsi="Arial"/>
-        </w:rPr>
-      </w:r>
-    </w:p>
-    <w:p>
-      <w:pPr>
-        <w:pStyle w:val="Normal"/>
-        <w:rPr>
-          <w:rFonts w:ascii="Arial" w:hAnsi="Arial"/>
-        </w:rPr>
-      </w:pPr>
-      <w:r>
-        <w:rPr>
-          <w:rFonts w:ascii="Arial" w:hAnsi="Arial"/>
+        <w:t>”:</w:t>
+      </w:r>
+    </w:p>
+    <w:p>
+      <w:pPr>
+        <w:jc w:val="center"/>
+        <w:rPr>
+          <w:rFonts w:ascii="Arial" w:hAnsi="Arial"/>
+          <w:sz w:val="32"/>
+          <w:szCs w:val="32"/>
+          <w:u w:val="single"/>
+        </w:rPr>
+      </w:pPr>
+    </w:p>
+    <w:p>
+      <w:pPr>
+        <w:rPr>
+          <w:rFonts w:ascii="Arial" w:hAnsi="Arial"/>
+        </w:rPr>
+      </w:pPr>
+      <w:r>
+        <w:rPr>
+          <w:rFonts w:ascii="Arial" w:hAnsi="Arial"/>
+        </w:rPr>
+        <w:t>Durante la construcción del sub-menú registro, la idea original era utilizar punteros para dos variables e incluir dos vectores “</w:t>
+      </w:r>
+      <w:proofErr w:type="gramStart"/>
+      <w:r>
+        <w:rPr>
+          <w:rFonts w:ascii="Arial" w:hAnsi="Arial"/>
+        </w:rPr>
+        <w:t>nombre[</w:t>
+      </w:r>
+      <w:proofErr w:type="gramEnd"/>
+      <w:r>
+        <w:rPr>
+          <w:rFonts w:ascii="Arial" w:hAnsi="Arial"/>
+        </w:rPr>
+        <w:t xml:space="preserve">]” y “apellido[]” y asimismo una matriz “carreras[][]” tal que el usuario modificara </w:t>
+      </w:r>
+      <w:r>
+        <w:rPr>
+          <w:rFonts w:ascii="Arial" w:hAnsi="Arial"/>
+        </w:rPr>
+        <w:t>lo que se encontraba en las direcciones de memoria de las variables “padrón” y “</w:t>
+      </w:r>
+      <w:proofErr w:type="spellStart"/>
+      <w:r>
+        <w:rPr>
+          <w:rFonts w:ascii="Arial" w:hAnsi="Arial"/>
+        </w:rPr>
+        <w:t>num_carrera</w:t>
+      </w:r>
+      <w:proofErr w:type="spellEnd"/>
+      <w:r>
+        <w:rPr>
+          <w:rFonts w:ascii="Arial" w:hAnsi="Arial"/>
+        </w:rPr>
+        <w:t>”. El sub-menú registro funcionaba adecuadamente para esta situación, aunque se encontraba en un estado poco desarrollado respecto al desplazamiento por el menú.</w:t>
+      </w:r>
+    </w:p>
+    <w:p>
+      <w:pPr>
+        <w:rPr>
+          <w:rFonts w:ascii="Arial" w:hAnsi="Arial"/>
+        </w:rPr>
+      </w:pPr>
+      <w:r>
+        <w:rPr>
+          <w:rFonts w:ascii="Arial" w:hAnsi="Arial"/>
+        </w:rPr>
+        <w:t xml:space="preserve">En </w:t>
+      </w:r>
+      <w:r>
+        <w:rPr>
+          <w:rFonts w:ascii="Arial" w:hAnsi="Arial"/>
+        </w:rPr>
+        <w:t>este momento, por decisión de la mayoría del grupo y tras consultar si era un método viable, pasamos a utilizar una estructura de datos “</w:t>
+      </w:r>
+      <w:proofErr w:type="spellStart"/>
+      <w:r>
+        <w:rPr>
+          <w:rFonts w:ascii="Arial" w:hAnsi="Arial"/>
+        </w:rPr>
+        <w:t>usuario_t</w:t>
+      </w:r>
+      <w:proofErr w:type="spellEnd"/>
+      <w:r>
+        <w:rPr>
+          <w:rFonts w:ascii="Arial" w:hAnsi="Arial"/>
+        </w:rPr>
+        <w:t>” tal que el sub-menú Asignaturas fuera más fácil, concluimos, de pasar y recibir datos tal como lo requiere e</w:t>
+      </w:r>
+      <w:r>
+        <w:rPr>
+          <w:rFonts w:ascii="Arial" w:hAnsi="Arial"/>
+        </w:rPr>
+        <w:t>l programa.</w:t>
+      </w:r>
+    </w:p>
+    <w:p>
+      <w:pPr>
+        <w:rPr>
+          <w:rFonts w:ascii="Arial" w:hAnsi="Arial"/>
+        </w:rPr>
+      </w:pPr>
+      <w:r>
+        <w:rPr>
+          <w:rFonts w:ascii="Arial" w:hAnsi="Arial"/>
+        </w:rPr>
+        <w:t xml:space="preserve">Aunque una solución utilizando punteros y arreglos era igual de viable como en el caso del sub-menú Registro, los miembros del grupo concluyeron que utilizar una estructura sería </w:t>
+      </w:r>
+      <w:proofErr w:type="spellStart"/>
+      <w:r>
+        <w:rPr>
+          <w:rFonts w:ascii="Arial" w:hAnsi="Arial"/>
+        </w:rPr>
+        <w:t>mas</w:t>
+      </w:r>
+      <w:proofErr w:type="spellEnd"/>
+      <w:r>
+        <w:rPr>
+          <w:rFonts w:ascii="Arial" w:hAnsi="Arial"/>
+        </w:rPr>
+        <w:t xml:space="preserve"> sencillo de escribir y la legibilidad del código sería mayor.</w:t>
+      </w:r>
+    </w:p>
+    <w:p>
+      <w:pPr>
+        <w:rPr>
+          <w:rFonts w:ascii="Arial" w:hAnsi="Arial"/>
+        </w:rPr>
+      </w:pPr>
+    </w:p>
+    <w:p>
+      <w:pPr>
+        <w:rPr>
+          <w:rFonts w:ascii="Arial" w:hAnsi="Arial"/>
+        </w:rPr>
+      </w:pPr>
+      <w:r>
+        <w:rPr>
+          <w:rFonts w:ascii="Arial" w:hAnsi="Arial"/>
+        </w:rPr>
+        <w:t xml:space="preserve">Sin </w:t>
+      </w:r>
+      <w:proofErr w:type="spellStart"/>
+      <w:r>
+        <w:rPr>
+          <w:rFonts w:ascii="Arial" w:hAnsi="Arial"/>
+        </w:rPr>
+        <w:t>Structs</w:t>
+      </w:r>
+      <w:proofErr w:type="spellEnd"/>
+      <w:r>
+        <w:rPr>
+          <w:rFonts w:ascii="Arial" w:hAnsi="Arial"/>
+        </w:rPr>
+        <w:t xml:space="preserve"> (Únicamente relevante al Sub-menú Registro):</w:t>
+      </w:r>
+    </w:p>
+    <w:p>
+      <w:pPr>
+        <w:rPr>
+          <w:rFonts w:ascii="Arial" w:hAnsi="Arial"/>
+        </w:rPr>
+      </w:pPr>
+    </w:p>
+    <w:p>
+      <w:pPr>
+        <w:rPr>
+          <w:rFonts w:ascii="Arial" w:hAnsi="Arial"/>
+        </w:rPr>
+      </w:pPr>
+      <w:r>
+        <w:rPr>
+          <w:rFonts w:ascii="Arial" w:hAnsi="Arial"/>
+          <w:noProof/>
         </w:rPr>
         <w:drawing>
-          <wp:anchor behindDoc="0" distT="0" distB="0" distL="0" distR="0" simplePos="0" locked="0" layoutInCell="1" allowOverlap="1" relativeHeight="2">
+          <wp:anchor distT="0" distB="0" distL="0" distR="0" simplePos="0" relativeHeight="2" behindDoc="0" locked="0" layoutInCell="1" allowOverlap="1">
             <wp:simplePos x="0" y="0"/>
             <wp:positionH relativeFrom="column">
               <wp:align>center</wp:align>
@@ -142,7 +221,7 @@
             <wp:extent cx="6840220" cy="1290955"/>
             <wp:effectExtent l="0" t="0" r="0" b="0"/>
             <wp:wrapSquare wrapText="largest"/>
-            <wp:docPr id="1" name="Imagen1" descr=""/>
+            <wp:docPr id="1" name="Imagen1"/>
             <wp:cNvGraphicFramePr>
               <a:graphicFrameLocks xmlns:a="http://schemas.openxmlformats.org/drawingml/2006/main" noChangeAspect="1"/>
             </wp:cNvGraphicFramePr>
@@ -150,14 +229,14 @@
               <a:graphicData uri="http://schemas.openxmlformats.org/drawingml/2006/picture">
                 <pic:pic xmlns:pic="http://schemas.openxmlformats.org/drawingml/2006/picture">
                   <pic:nvPicPr>
-                    <pic:cNvPr id="1" name="Imagen1" descr=""/>
+                    <pic:cNvPr id="1" name="Imagen1"/>
                     <pic:cNvPicPr>
                       <a:picLocks noChangeAspect="1" noChangeArrowheads="1"/>
                     </pic:cNvPicPr>
                   </pic:nvPicPr>
                   <pic:blipFill>
-                    <a:blip r:embed="rId2"/>
-                    <a:srcRect l="0" t="0" r="0" b="65033"/>
+                    <a:blip r:embed="rId6"/>
+                    <a:srcRect b="65033"/>
                     <a:stretch>
                       <a:fillRect/>
                     </a:stretch>
@@ -180,17 +259,17 @@
     </w:p>
     <w:p>
       <w:pPr>
-        <w:pStyle w:val="Normal"/>
-        <w:rPr>
-          <w:rFonts w:ascii="Arial" w:hAnsi="Arial"/>
-        </w:rPr>
-      </w:pPr>
-      <w:r>
-        <w:rPr>
-          <w:rFonts w:ascii="Arial" w:hAnsi="Arial"/>
+        <w:rPr>
+          <w:rFonts w:ascii="Arial" w:hAnsi="Arial"/>
+        </w:rPr>
+      </w:pPr>
+      <w:r>
+        <w:rPr>
+          <w:rFonts w:ascii="Arial" w:hAnsi="Arial"/>
+          <w:noProof/>
         </w:rPr>
         <w:drawing>
-          <wp:anchor behindDoc="0" distT="0" distB="0" distL="0" distR="0" simplePos="0" locked="0" layoutInCell="1" allowOverlap="1" relativeHeight="3">
+          <wp:anchor distT="0" distB="0" distL="0" distR="0" simplePos="0" relativeHeight="3" behindDoc="0" locked="0" layoutInCell="1" allowOverlap="1">
             <wp:simplePos x="0" y="0"/>
             <wp:positionH relativeFrom="column">
               <wp:align>center</wp:align>
@@ -201,7 +280,7 @@
             <wp:extent cx="6840220" cy="1549400"/>
             <wp:effectExtent l="0" t="0" r="0" b="0"/>
             <wp:wrapSquare wrapText="largest"/>
-            <wp:docPr id="2" name="Imagen2" descr=""/>
+            <wp:docPr id="2" name="Imagen2"/>
             <wp:cNvGraphicFramePr>
               <a:graphicFrameLocks xmlns:a="http://schemas.openxmlformats.org/drawingml/2006/main" noChangeAspect="1"/>
             </wp:cNvGraphicFramePr>
@@ -209,14 +288,14 @@
               <a:graphicData uri="http://schemas.openxmlformats.org/drawingml/2006/picture">
                 <pic:pic xmlns:pic="http://schemas.openxmlformats.org/drawingml/2006/picture">
                   <pic:nvPicPr>
-                    <pic:cNvPr id="2" name="Imagen2" descr=""/>
+                    <pic:cNvPr id="2" name="Imagen2"/>
                     <pic:cNvPicPr>
                       <a:picLocks noChangeAspect="1" noChangeArrowheads="1"/>
                     </pic:cNvPicPr>
                   </pic:nvPicPr>
                   <pic:blipFill>
-                    <a:blip r:embed="rId3"/>
-                    <a:srcRect l="0" t="48903" r="0" b="9128"/>
+                    <a:blip r:embed="rId7"/>
+                    <a:srcRect t="48903" b="9128"/>
                     <a:stretch>
                       <a:fillRect/>
                     </a:stretch>
@@ -239,30 +318,25 @@
     </w:p>
     <w:p>
       <w:pPr>
-        <w:pStyle w:val="Normal"/>
-        <w:rPr>
-          <w:rFonts w:ascii="Arial" w:hAnsi="Arial"/>
-        </w:rPr>
-      </w:pPr>
-      <w:r>
-        <w:rPr>
-          <w:rFonts w:ascii="Arial" w:hAnsi="Arial"/>
-        </w:rPr>
-      </w:r>
-    </w:p>
-    <w:p>
-      <w:pPr>
-        <w:pStyle w:val="Normal"/>
-        <w:rPr>
-          <w:rFonts w:ascii="Arial" w:hAnsi="Arial"/>
-        </w:rPr>
-      </w:pPr>
-      <w:r>
-        <w:rPr>
-          <w:rFonts w:ascii="Arial" w:hAnsi="Arial"/>
-        </w:rPr>
+        <w:rPr>
+          <w:rFonts w:ascii="Arial" w:hAnsi="Arial"/>
+        </w:rPr>
+      </w:pPr>
+    </w:p>
+    <w:p>
+      <w:pPr>
+        <w:rPr>
+          <w:rFonts w:ascii="Arial" w:hAnsi="Arial"/>
+        </w:rPr>
+      </w:pPr>
+      <w:r>
+        <w:rPr>
+          <w:rFonts w:ascii="Arial" w:hAnsi="Arial"/>
+          <w:noProof/>
+        </w:rPr>
+        <w:lastRenderedPageBreak/>
         <w:drawing>
-          <wp:anchor behindDoc="0" distT="0" distB="0" distL="0" distR="0" simplePos="0" locked="0" layoutInCell="1" allowOverlap="1" relativeHeight="4">
+          <wp:anchor distT="0" distB="0" distL="0" distR="0" simplePos="0" relativeHeight="4" behindDoc="0" locked="0" layoutInCell="1" allowOverlap="1">
             <wp:simplePos x="0" y="0"/>
             <wp:positionH relativeFrom="column">
               <wp:align>center</wp:align>
@@ -273,7 +347,7 @@
             <wp:extent cx="7379970" cy="3612515"/>
             <wp:effectExtent l="0" t="0" r="0" b="0"/>
             <wp:wrapSquare wrapText="largest"/>
-            <wp:docPr id="3" name="Imagen3" descr=""/>
+            <wp:docPr id="3" name="Imagen3"/>
             <wp:cNvGraphicFramePr>
               <a:graphicFrameLocks xmlns:a="http://schemas.openxmlformats.org/drawingml/2006/main" noChangeAspect="1"/>
             </wp:cNvGraphicFramePr>
@@ -281,14 +355,14 @@
               <a:graphicData uri="http://schemas.openxmlformats.org/drawingml/2006/picture">
                 <pic:pic xmlns:pic="http://schemas.openxmlformats.org/drawingml/2006/picture">
                   <pic:nvPicPr>
-                    <pic:cNvPr id="3" name="Imagen3" descr=""/>
+                    <pic:cNvPr id="3" name="Imagen3"/>
                     <pic:cNvPicPr>
                       <a:picLocks noChangeAspect="1" noChangeArrowheads="1"/>
                     </pic:cNvPicPr>
                   </pic:nvPicPr>
                   <pic:blipFill>
-                    <a:blip r:embed="rId4"/>
-                    <a:srcRect l="0" t="0" r="0" b="9320"/>
+                    <a:blip r:embed="rId8"/>
+                    <a:srcRect b="9320"/>
                     <a:stretch>
                       <a:fillRect/>
                     </a:stretch>
@@ -307,8 +381,14 @@
             </a:graphic>
           </wp:anchor>
         </w:drawing>
+      </w:r>
+      <w:r>
+        <w:rPr>
+          <w:rFonts w:ascii="Arial" w:hAnsi="Arial"/>
+          <w:noProof/>
+        </w:rPr>
         <w:drawing>
-          <wp:anchor behindDoc="0" distT="0" distB="0" distL="0" distR="0" simplePos="0" locked="0" layoutInCell="1" allowOverlap="1" relativeHeight="5">
+          <wp:anchor distT="0" distB="0" distL="0" distR="0" simplePos="0" relativeHeight="5" behindDoc="0" locked="0" layoutInCell="1" allowOverlap="1">
             <wp:simplePos x="0" y="0"/>
             <wp:positionH relativeFrom="column">
               <wp:posOffset>-629920</wp:posOffset>
@@ -319,7 +399,7 @@
             <wp:extent cx="7379970" cy="3114675"/>
             <wp:effectExtent l="0" t="0" r="0" b="0"/>
             <wp:wrapSquare wrapText="largest"/>
-            <wp:docPr id="4" name="Imagen4" descr=""/>
+            <wp:docPr id="4" name="Imagen4"/>
             <wp:cNvGraphicFramePr>
               <a:graphicFrameLocks xmlns:a="http://schemas.openxmlformats.org/drawingml/2006/main" noChangeAspect="1"/>
             </wp:cNvGraphicFramePr>
@@ -327,14 +407,14 @@
               <a:graphicData uri="http://schemas.openxmlformats.org/drawingml/2006/picture">
                 <pic:pic xmlns:pic="http://schemas.openxmlformats.org/drawingml/2006/picture">
                   <pic:nvPicPr>
-                    <pic:cNvPr id="4" name="Imagen4" descr=""/>
+                    <pic:cNvPr id="4" name="Imagen4"/>
                     <pic:cNvPicPr>
                       <a:picLocks noChangeAspect="1" noChangeArrowheads="1"/>
                     </pic:cNvPicPr>
                   </pic:nvPicPr>
                   <pic:blipFill>
-                    <a:blip r:embed="rId5"/>
-                    <a:srcRect l="0" t="21812" r="0" b="0"/>
+                    <a:blip r:embed="rId9"/>
+                    <a:srcRect t="21812"/>
                     <a:stretch>
                       <a:fillRect/>
                     </a:stretch>
@@ -357,34 +437,54 @@
     </w:p>
     <w:p>
       <w:pPr>
-        <w:pStyle w:val="Normal"/>
-        <w:rPr>
-          <w:rFonts w:ascii="Arial" w:hAnsi="Arial"/>
-        </w:rPr>
-      </w:pPr>
-      <w:r>
-        <w:rPr>
-          <w:rFonts w:ascii="Arial" w:hAnsi="Arial"/>
-        </w:rPr>
-        <w:t>[La versión con Structs se puede encontrar en el código fuente funciones.c]</w:t>
-      </w:r>
-    </w:p>
-    <w:p>
-      <w:pPr>
-        <w:pStyle w:val="Normal"/>
-        <w:rPr>
-          <w:rFonts w:ascii="Arial" w:hAnsi="Arial"/>
-        </w:rPr>
-      </w:pPr>
-      <w:r>
-        <w:rPr>
-          <w:rFonts w:ascii="Arial" w:hAnsi="Arial"/>
-        </w:rPr>
-      </w:r>
-    </w:p>
-    <w:p>
-      <w:pPr>
-        <w:pStyle w:val="Normal"/>
+        <w:rPr>
+          <w:rFonts w:ascii="Arial" w:hAnsi="Arial"/>
+        </w:rPr>
+      </w:pPr>
+      <w:r>
+        <w:rPr>
+          <w:rFonts w:ascii="Arial" w:hAnsi="Arial"/>
+        </w:rPr>
+        <w:t xml:space="preserve">[La versión con </w:t>
+      </w:r>
+      <w:proofErr w:type="spellStart"/>
+      <w:r>
+        <w:rPr>
+          <w:rFonts w:ascii="Arial" w:hAnsi="Arial"/>
+        </w:rPr>
+        <w:t>Structs</w:t>
+      </w:r>
+      <w:proofErr w:type="spellEnd"/>
+      <w:r>
+        <w:rPr>
+          <w:rFonts w:ascii="Arial" w:hAnsi="Arial"/>
+        </w:rPr>
+        <w:t xml:space="preserve"> se puede encontrar en el código fuente </w:t>
+      </w:r>
+      <w:proofErr w:type="spellStart"/>
+      <w:r>
+        <w:rPr>
+          <w:rFonts w:ascii="Arial" w:hAnsi="Arial"/>
+        </w:rPr>
+        <w:t>funciones.c</w:t>
+      </w:r>
+      <w:proofErr w:type="spellEnd"/>
+      <w:r>
+        <w:rPr>
+          <w:rFonts w:ascii="Arial" w:hAnsi="Arial"/>
+        </w:rPr>
+        <w:t>]</w:t>
+      </w:r>
+    </w:p>
+    <w:p>
+      <w:pPr>
+        <w:rPr>
+          <w:rFonts w:ascii="Arial" w:hAnsi="Arial"/>
+        </w:rPr>
+      </w:pPr>
+    </w:p>
+    <w:p>
+      <w:pPr>
         <w:rPr>
           <w:rFonts w:ascii="Arial" w:hAnsi="Arial"/>
           <w:sz w:val="32"/>
@@ -392,19 +492,8 @@
           <w:u w:val="single"/>
         </w:rPr>
       </w:pPr>
-      <w:r>
-        <w:rPr/>
-      </w:r>
-    </w:p>
-    <w:p>
-      <w:pPr>
-        <w:pStyle w:val="Normal"/>
-        <w:rPr/>
-      </w:pPr>
-      <w:r>
-        <w:rPr/>
-      </w:r>
-    </w:p>
+    </w:p>
+    <w:p/>
     <w:p>
       <w:pPr>
         <w:pStyle w:val="NormalWeb"/>
@@ -416,9 +505,6 @@
           <w:u w:val="single"/>
         </w:rPr>
       </w:pPr>
-      <w:r>
-        <w:rPr/>
-      </w:r>
     </w:p>
     <w:p>
       <w:pPr>
@@ -431,93 +517,135 @@
           <w:u w:val="single"/>
         </w:rPr>
       </w:pPr>
-      <w:r>
-        <w:rPr/>
-      </w:r>
     </w:p>
     <w:p>
       <w:pPr>
         <w:pStyle w:val="NormalWeb"/>
         <w:spacing w:before="280" w:after="0"/>
-        <w:rPr/>
-      </w:pPr>
-      <w:r>
-        <w:rPr>
-          <w:rFonts w:cs="Arial" w:ascii="Arial" w:hAnsi="Arial"/>
+      </w:pPr>
+      <w:r>
+        <w:rPr>
+          <w:rFonts w:ascii="Arial" w:hAnsi="Arial" w:cs="Arial"/>
           <w:sz w:val="32"/>
           <w:szCs w:val="32"/>
           <w:u w:val="single"/>
         </w:rPr>
-        <w:t xml:space="preserve">Lectura de </w:t>
-      </w:r>
-      <w:r>
-        <w:rPr>
-          <w:rFonts w:cs="Arial" w:ascii="Arial" w:hAnsi="Arial"/>
+        <w:t xml:space="preserve">Lectura de un tipo </w:t>
+      </w:r>
+      <w:proofErr w:type="spellStart"/>
+      <w:r>
+        <w:rPr>
+          <w:rFonts w:ascii="Arial" w:hAnsi="Arial" w:cs="Arial"/>
           <w:sz w:val="32"/>
           <w:szCs w:val="32"/>
           <w:u w:val="single"/>
         </w:rPr>
-        <w:t>un</w:t>
-      </w:r>
-      <w:r>
-        <w:rPr>
-          <w:rFonts w:cs="Arial" w:ascii="Arial" w:hAnsi="Arial"/>
+        <w:t>char</w:t>
+      </w:r>
+      <w:proofErr w:type="spellEnd"/>
+      <w:r>
+        <w:rPr>
+          <w:rFonts w:ascii="Arial" w:hAnsi="Arial" w:cs="Arial"/>
           <w:sz w:val="32"/>
           <w:szCs w:val="32"/>
           <w:u w:val="single"/>
         </w:rPr>
-        <w:t xml:space="preserve"> tipo char </w:t>
-      </w:r>
-      <w:r>
-        <w:rPr>
-          <w:rFonts w:cs="Arial" w:ascii="Arial" w:hAnsi="Arial"/>
+        <w:t xml:space="preserve"> e</w:t>
+      </w:r>
+      <w:bookmarkStart w:id="0" w:name="_GoBack"/>
+      <w:bookmarkEnd w:id="0"/>
+      <w:r>
+        <w:rPr>
+          <w:rFonts w:ascii="Arial" w:hAnsi="Arial" w:cs="Arial"/>
           <w:sz w:val="32"/>
           <w:szCs w:val="32"/>
           <w:u w:val="single"/>
         </w:rPr>
-        <w:t>a un</w:t>
-      </w:r>
-      <w:r>
-        <w:rPr>
-          <w:rFonts w:cs="Arial" w:ascii="Arial" w:hAnsi="Arial"/>
+        <w:t xml:space="preserve"> </w:t>
+      </w:r>
+      <w:proofErr w:type="spellStart"/>
+      <w:r>
+        <w:rPr>
+          <w:rFonts w:ascii="Arial" w:hAnsi="Arial" w:cs="Arial"/>
           <w:sz w:val="32"/>
           <w:szCs w:val="32"/>
           <w:u w:val="single"/>
         </w:rPr>
-        <w:t xml:space="preserve"> int</w:t>
-      </w:r>
-      <w:r>
-        <w:rPr>
-          <w:rFonts w:cs="Arial" w:ascii="Arial" w:hAnsi="Arial"/>
-          <w:color w:val="800000"/>
-          <w:sz w:val="32"/>
-          <w:szCs w:val="32"/>
-          <w:u w:val="single"/>
-        </w:rPr>
-        <w:t xml:space="preserve"> </w:t>
-      </w:r>
-      <w:r>
-        <w:rPr>
-          <w:rFonts w:cs="Arial" w:ascii="Arial" w:hAnsi="Arial"/>
-          <w:color w:val="800000"/>
-          <w:sz w:val="32"/>
-          <w:szCs w:val="32"/>
-          <w:u w:val="single"/>
-        </w:rPr>
-        <w:t>[corregir]</w:t>
-      </w:r>
+        <w:t>int</w:t>
+      </w:r>
+      <w:proofErr w:type="spellEnd"/>
     </w:p>
     <w:p>
       <w:pPr>
         <w:pStyle w:val="NormalWeb"/>
         <w:spacing w:before="280" w:after="0"/>
-        <w:rPr/>
-      </w:pPr>
-      <w:r>
-        <w:rPr>
-          <w:rFonts w:cs="Arial" w:ascii="Arial" w:hAnsi="Arial"/>
-        </w:rPr>
-        <w:t>En el submenú de asignaturas como el menú debe cambiar conforme a la cantidad de asignaturas ingresadas no se podía preseleccionar un casa para cada asignatura ya que las mismas son reguladas por el usuario, por lo que se decidió que las opciones para elegir sobrescribir una asignatura tenían que ser números y que a su vez las otras opciones (agregar asignatura, eliminar asignatura y salir del submenú) tenían que tener un distintivo ya que esos caso se separan de lo que son las asignaturas, por este motivo usamos variables tipo char ('+', '-', '!') para identificar estas opciones, por lo que la decisión tomada trajo un problema. El programa tenía que tomar una variable tipo char o tipo int según lo que decida el usuario.</w:t>
+      </w:pPr>
+      <w:r>
+        <w:rPr>
+          <w:rFonts w:ascii="Arial" w:hAnsi="Arial" w:cs="Arial"/>
+        </w:rPr>
+        <w:lastRenderedPageBreak/>
+        <w:t>En el submenú de asignaturas como el menú debe cambiar conforme</w:t>
+      </w:r>
+      <w:r>
+        <w:rPr>
+          <w:rFonts w:ascii="Arial" w:hAnsi="Arial" w:cs="Arial"/>
+        </w:rPr>
+        <w:t xml:space="preserve"> a la cantidad de asignaturas ingresadas no se podía preseleccionar un casa para cada asignatura ya que las mismas son reguladas por el usuario, por lo que se decidió que las opciones para elegir sobrescribir una asignatura tenían que ser números y que a s</w:t>
+      </w:r>
+      <w:r>
+        <w:rPr>
+          <w:rFonts w:ascii="Arial" w:hAnsi="Arial" w:cs="Arial"/>
+        </w:rPr>
+        <w:t xml:space="preserve">u vez las otras opciones (agregar asignatura, eliminar asignatura y salir del submenú) tenían que tener un distintivo ya que esos caso se separan de lo que son las asignaturas, por este motivo usamos variables tipo </w:t>
+      </w:r>
+      <w:proofErr w:type="spellStart"/>
+      <w:r>
+        <w:rPr>
+          <w:rFonts w:ascii="Arial" w:hAnsi="Arial" w:cs="Arial"/>
+        </w:rPr>
+        <w:t>char</w:t>
+      </w:r>
+      <w:proofErr w:type="spellEnd"/>
+      <w:r>
+        <w:rPr>
+          <w:rFonts w:ascii="Arial" w:hAnsi="Arial" w:cs="Arial"/>
+        </w:rPr>
+        <w:t xml:space="preserve"> ('+', '-', '!') para identificar est</w:t>
+      </w:r>
+      <w:r>
+        <w:rPr>
+          <w:rFonts w:ascii="Arial" w:hAnsi="Arial" w:cs="Arial"/>
+        </w:rPr>
+        <w:t xml:space="preserve">as opciones, por lo que la decisión tomada trajo un problema. El programa tenía que tomar una variable tipo </w:t>
+      </w:r>
+      <w:proofErr w:type="spellStart"/>
+      <w:r>
+        <w:rPr>
+          <w:rFonts w:ascii="Arial" w:hAnsi="Arial" w:cs="Arial"/>
+        </w:rPr>
+        <w:t>char</w:t>
+      </w:r>
+      <w:proofErr w:type="spellEnd"/>
+      <w:r>
+        <w:rPr>
+          <w:rFonts w:ascii="Arial" w:hAnsi="Arial" w:cs="Arial"/>
+        </w:rPr>
+        <w:t xml:space="preserve"> o tipo </w:t>
+      </w:r>
+      <w:proofErr w:type="spellStart"/>
+      <w:r>
+        <w:rPr>
+          <w:rFonts w:ascii="Arial" w:hAnsi="Arial" w:cs="Arial"/>
+        </w:rPr>
+        <w:t>int</w:t>
+      </w:r>
+      <w:proofErr w:type="spellEnd"/>
+      <w:r>
+        <w:rPr>
+          <w:rFonts w:ascii="Arial" w:hAnsi="Arial" w:cs="Arial"/>
+        </w:rPr>
+        <w:t xml:space="preserve"> según lo que decida el usuario.</w:t>
       </w:r>
     </w:p>
     <w:p>
@@ -530,9 +658,35 @@
       </w:pPr>
       <w:r>
         <w:rPr>
-          <w:rFonts w:cs="Arial" w:ascii="Arial" w:hAnsi="Arial"/>
-        </w:rPr>
-        <w:t>La primera solución que se nos ocurren en esto fue guardar lo escrito en un tipo char, por lo que la selección de las opciones distintivos no era un problema, aunque surgía otro problema ya que al ingresar un número, el programa no lo reconocería como tal sino que se tomaría como un carácter, y por lo cual al compararlo no se tiene en cuenta el valor que representa sino su equivalente en el código ASCII, para esto al valor seleccionado se le restaba el valor del 0 en ASCII (que es igual a 48) y se guardaba ese valor en una variable entera.</w:t>
+          <w:rFonts w:ascii="Arial" w:hAnsi="Arial" w:cs="Arial"/>
+        </w:rPr>
+        <w:t xml:space="preserve">La primera solución que se nos ocurren en esto fue guardar lo escrito en un tipo </w:t>
+      </w:r>
+      <w:proofErr w:type="spellStart"/>
+      <w:r>
+        <w:rPr>
+          <w:rFonts w:ascii="Arial" w:hAnsi="Arial" w:cs="Arial"/>
+        </w:rPr>
+        <w:t>char</w:t>
+      </w:r>
+      <w:proofErr w:type="spellEnd"/>
+      <w:r>
+        <w:rPr>
+          <w:rFonts w:ascii="Arial" w:hAnsi="Arial" w:cs="Arial"/>
+        </w:rPr>
+        <w:t>, por lo que la</w:t>
+      </w:r>
+      <w:r>
+        <w:rPr>
+          <w:rFonts w:ascii="Arial" w:hAnsi="Arial" w:cs="Arial"/>
+        </w:rPr>
+        <w:t xml:space="preserve"> selección de las opciones distintivos no era un problema, aunque surgía otro problema ya que al ingresar un número, el programa no lo reconocería como tal sino que se tomaría como un carácter, y por lo cual al compararlo no se tiene en cuenta el valor que</w:t>
+      </w:r>
+      <w:r>
+        <w:rPr>
+          <w:rFonts w:ascii="Arial" w:hAnsi="Arial" w:cs="Arial"/>
+        </w:rPr>
+        <w:t xml:space="preserve"> representa sino su equivalente en el código ASCII, para esto al valor seleccionado se le restaba el valor del 0 en ASCII (que es igual a 48) y se guardaba ese valor en una variable entera.</w:t>
       </w:r>
     </w:p>
     <w:p>
@@ -544,12 +698,14 @@
         </w:rPr>
       </w:pPr>
       <w:r>
-        <w:rPr/>
+        <w:rPr>
+          <w:noProof/>
+        </w:rPr>
         <w:drawing>
           <wp:inline distT="0" distB="0" distL="0" distR="0">
             <wp:extent cx="6058535" cy="828675"/>
             <wp:effectExtent l="0" t="0" r="0" b="0"/>
-            <wp:docPr id="5" name="Imagen 7" descr=""/>
+            <wp:docPr id="5" name="Imagen 7"/>
             <wp:cNvGraphicFramePr>
               <a:graphicFrameLocks xmlns:a="http://schemas.openxmlformats.org/drawingml/2006/main" noChangeAspect="1"/>
             </wp:cNvGraphicFramePr>
@@ -557,13 +713,13 @@
               <a:graphicData uri="http://schemas.openxmlformats.org/drawingml/2006/picture">
                 <pic:pic xmlns:pic="http://schemas.openxmlformats.org/drawingml/2006/picture">
                   <pic:nvPicPr>
-                    <pic:cNvPr id="5" name="Imagen 7" descr=""/>
+                    <pic:cNvPr id="5" name="Imagen 7"/>
                     <pic:cNvPicPr>
                       <a:picLocks noChangeAspect="1" noChangeArrowheads="1"/>
                     </pic:cNvPicPr>
                   </pic:nvPicPr>
                   <pic:blipFill>
-                    <a:blip r:embed="rId6"/>
+                    <a:blip r:embed="rId10"/>
                     <a:stretch>
                       <a:fillRect/>
                     </a:stretch>
@@ -588,10 +744,8 @@
       <w:pPr>
         <w:pStyle w:val="NormalWeb"/>
         <w:spacing w:before="280" w:after="0"/>
-        <w:rPr/>
-      </w:pPr>
-      <w:r>
-        <w:rPr/>
+      </w:pPr>
+      <w:r>
         <w:t>(Imagen del programa con la solución temporal)</w:t>
       </w:r>
     </w:p>
@@ -599,16 +753,52 @@
       <w:pPr>
         <w:pStyle w:val="NormalWeb"/>
         <w:spacing w:before="280" w:after="0"/>
-        <w:rPr/>
-      </w:pPr>
-      <w:r>
-        <w:rPr>
-          <w:rFonts w:cs="Arial" w:ascii="Arial" w:hAnsi="Arial"/>
-        </w:rPr>
-        <w:t>Con este método el programa podía funcionar hasta 10 materias sin ningún problema, pero con si se quería agregar más materias después de eso, podía ocurrir que algún carácter no seleccionado, se tome como una variable cualquiera, y para esto encontramos la solución con la función “atoi” la cual traduce una cadena de caracteres en una variable entera. Cuando el usuario ingresa un carácter numérico como “4” la función atoi convierte ese ’4’ de un carácter a un número y si se ingresa otro tipo de carácter como por ejemplo “a”, la función atoi devuelve un cero, por lo que solamente hay que crear una verificación para cuando el usuario ingrese un 0 en la consola o si ingresa cualquier otro carácter.</w:t>
-      </w:r>
-      <w:r>
-        <w:rPr/>
+      </w:pPr>
+      <w:r>
+        <w:rPr>
+          <w:rFonts w:ascii="Arial" w:hAnsi="Arial" w:cs="Arial"/>
+        </w:rPr>
+        <w:t>Con este método e</w:t>
+      </w:r>
+      <w:r>
+        <w:rPr>
+          <w:rFonts w:ascii="Arial" w:hAnsi="Arial" w:cs="Arial"/>
+        </w:rPr>
+        <w:t xml:space="preserve">l programa podía funcionar hasta 10 materias sin ningún problema, pero con si se quería agregar más materias después de eso, podía ocurrir que algún carácter no seleccionado, se tome como una variable cualquiera, y para esto encontramos la solución con la </w:t>
+      </w:r>
+      <w:r>
+        <w:rPr>
+          <w:rFonts w:ascii="Arial" w:hAnsi="Arial" w:cs="Arial"/>
+        </w:rPr>
+        <w:t>función “</w:t>
+      </w:r>
+      <w:proofErr w:type="spellStart"/>
+      <w:r>
+        <w:rPr>
+          <w:rFonts w:ascii="Arial" w:hAnsi="Arial" w:cs="Arial"/>
+        </w:rPr>
+        <w:t>atoi</w:t>
+      </w:r>
+      <w:proofErr w:type="spellEnd"/>
+      <w:r>
+        <w:rPr>
+          <w:rFonts w:ascii="Arial" w:hAnsi="Arial" w:cs="Arial"/>
+        </w:rPr>
+        <w:t xml:space="preserve">” </w:t>
+      </w:r>
+      <w:r>
+        <w:rPr>
+          <w:rFonts w:ascii="Arial" w:hAnsi="Arial" w:cs="Arial"/>
+        </w:rPr>
+        <w:t xml:space="preserve">y cambiando la variable de ingreso de un </w:t>
+      </w:r>
+      <w:r>
+        <w:rPr>
+          <w:rFonts w:ascii="Arial" w:hAnsi="Arial" w:cs="Arial"/>
+        </w:rPr>
+        <w:t>carácter a una cadena de caracteres.</w:t>
+      </w:r>
+      <w:r>
         <w:t xml:space="preserve"> </w:t>
       </w:r>
     </w:p>
@@ -616,15 +806,16 @@
       <w:pPr>
         <w:pStyle w:val="NormalWeb"/>
         <w:spacing w:before="280" w:after="0"/>
-        <w:rPr/>
-      </w:pPr>
-      <w:r>
-        <w:rPr/>
+      </w:pPr>
+      <w:r>
+        <w:rPr>
+          <w:noProof/>
+        </w:rPr>
         <w:drawing>
           <wp:inline distT="0" distB="0" distL="0" distR="0">
             <wp:extent cx="6635115" cy="895350"/>
             <wp:effectExtent l="0" t="0" r="0" b="0"/>
-            <wp:docPr id="6" name="Imagen 8" descr=""/>
+            <wp:docPr id="6" name="Imagen 8"/>
             <wp:cNvGraphicFramePr>
               <a:graphicFrameLocks xmlns:a="http://schemas.openxmlformats.org/drawingml/2006/main" noChangeAspect="1"/>
             </wp:cNvGraphicFramePr>
@@ -632,13 +823,13 @@
               <a:graphicData uri="http://schemas.openxmlformats.org/drawingml/2006/picture">
                 <pic:pic xmlns:pic="http://schemas.openxmlformats.org/drawingml/2006/picture">
                   <pic:nvPicPr>
-                    <pic:cNvPr id="6" name="Imagen 8" descr=""/>
+                    <pic:cNvPr id="6" name="Imagen 8"/>
                     <pic:cNvPicPr>
                       <a:picLocks noChangeAspect="1" noChangeArrowheads="1"/>
                     </pic:cNvPicPr>
                   </pic:nvPicPr>
                   <pic:blipFill>
-                    <a:blip r:embed="rId7"/>
+                    <a:blip r:embed="rId11"/>
                     <a:stretch>
                       <a:fillRect/>
                     </a:stretch>
@@ -659,7 +850,6 @@
         </w:drawing>
       </w:r>
       <w:r>
-        <w:rPr/>
         <w:t>(Imagen de la función con la solución definitiva)</w:t>
       </w:r>
     </w:p>
@@ -667,11 +857,7 @@
       <w:pPr>
         <w:pStyle w:val="NormalWeb"/>
         <w:spacing w:before="280" w:after="0"/>
-        <w:rPr/>
-      </w:pPr>
-      <w:r>
-        <w:rPr/>
-      </w:r>
+      </w:pPr>
     </w:p>
     <w:p>
       <w:pPr>
@@ -684,19 +870,15 @@
           <w:u w:val="single"/>
         </w:rPr>
       </w:pPr>
-      <w:r>
-        <w:rPr/>
-      </w:r>
     </w:p>
     <w:p>
       <w:pPr>
         <w:pStyle w:val="NormalWeb"/>
         <w:spacing w:before="280" w:after="0"/>
-        <w:rPr/>
-      </w:pPr>
-      <w:r>
-        <w:rPr>
-          <w:rFonts w:cs="Arial" w:ascii="Arial" w:hAnsi="Arial"/>
+      </w:pPr>
+      <w:r>
+        <w:rPr>
+          <w:rFonts w:ascii="Arial" w:hAnsi="Arial" w:cs="Arial"/>
           <w:sz w:val="32"/>
           <w:szCs w:val="32"/>
           <w:u w:val="single"/>
@@ -714,24 +896,64 @@
       </w:pPr>
       <w:r>
         <w:rPr>
-          <w:rFonts w:cs="Arial" w:ascii="Arial" w:hAnsi="Arial"/>
-        </w:rPr>
-        <w:t>A la hora de probar el programa, todo estaba funcionando, entonces probando los idiomas descubrimos que había un error de compilación con el idioma inglés. Al revisarlo mejor descubrimos que señalaba el submenú “métricas” donde en un switch un case había sigo declarado dos veces, lo cual no tenía mucho sentido que el error aparezca solamente cuando cambiamos a ese idioma ya que lo único que hay son definiciones en el idioma, hasta que nos dimos cuenta en la definición de las variables donde poníamos cual es la letra que hay que ingresar, según él idioma, había una letra que se estaba repitiendo, por lo que para dos casos distintos estabas usando la misma letras, esto se pudo arreglar cambiándolo y ya no se notaba ese problema.</w:t>
+          <w:rFonts w:ascii="Arial" w:hAnsi="Arial" w:cs="Arial"/>
+        </w:rPr>
+        <w:t xml:space="preserve">A </w:t>
+      </w:r>
+      <w:r>
+        <w:rPr>
+          <w:rFonts w:ascii="Arial" w:hAnsi="Arial" w:cs="Arial"/>
+        </w:rPr>
+        <w:t xml:space="preserve">la hora de probar el programa, todo estaba funcionando, entonces probando los idiomas descubrimos que había un error de compilación con el idioma inglés. Al revisarlo mejor descubrimos que señalaba el submenú “métricas” donde en un </w:t>
+      </w:r>
+      <w:proofErr w:type="spellStart"/>
+      <w:r>
+        <w:rPr>
+          <w:rFonts w:ascii="Arial" w:hAnsi="Arial" w:cs="Arial"/>
+        </w:rPr>
+        <w:t>switch</w:t>
+      </w:r>
+      <w:proofErr w:type="spellEnd"/>
+      <w:r>
+        <w:rPr>
+          <w:rFonts w:ascii="Arial" w:hAnsi="Arial" w:cs="Arial"/>
+        </w:rPr>
+        <w:t xml:space="preserve"> un case había sig</w:t>
+      </w:r>
+      <w:r>
+        <w:rPr>
+          <w:rFonts w:ascii="Arial" w:hAnsi="Arial" w:cs="Arial"/>
+        </w:rPr>
+        <w:t xml:space="preserve">o declarado dos veces, lo cual no tenía mucho sentido que el error aparezca solamente cuando cambiamos a ese idioma ya que lo único que hay son definiciones en el idioma, </w:t>
+      </w:r>
+      <w:r>
+        <w:rPr>
+          <w:rFonts w:ascii="Arial" w:hAnsi="Arial" w:cs="Arial"/>
+        </w:rPr>
+        <w:lastRenderedPageBreak/>
+        <w:t>hasta que nos dimos cuenta en la definición de las variables donde poníamos cual es l</w:t>
+      </w:r>
+      <w:r>
+        <w:rPr>
+          <w:rFonts w:ascii="Arial" w:hAnsi="Arial" w:cs="Arial"/>
+        </w:rPr>
+        <w:t>a letra que hay que ingresar, según él idioma, había una letra que se estaba repitiendo, por lo que para dos casos distintos estabas usando la misma letras, esto se pudo arreglar cambiándolo y ya no se notaba ese problema.</w:t>
       </w:r>
     </w:p>
     <w:p>
       <w:pPr>
         <w:pStyle w:val="NormalWeb"/>
         <w:spacing w:before="280" w:after="0"/>
-        <w:rPr/>
-      </w:pPr>
-      <w:r>
-        <w:rPr/>
+      </w:pPr>
+      <w:r>
+        <w:rPr>
+          <w:noProof/>
+        </w:rPr>
         <w:drawing>
           <wp:inline distT="0" distB="0" distL="0" distR="0">
             <wp:extent cx="6120130" cy="1052195"/>
             <wp:effectExtent l="0" t="0" r="0" b="0"/>
-            <wp:docPr id="7" name="Imagen 5" descr=""/>
+            <wp:docPr id="7" name="Imagen 5"/>
             <wp:cNvGraphicFramePr>
               <a:graphicFrameLocks xmlns:a="http://schemas.openxmlformats.org/drawingml/2006/main" noChangeAspect="1"/>
             </wp:cNvGraphicFramePr>
@@ -739,13 +961,13 @@
               <a:graphicData uri="http://schemas.openxmlformats.org/drawingml/2006/picture">
                 <pic:pic xmlns:pic="http://schemas.openxmlformats.org/drawingml/2006/picture">
                   <pic:nvPicPr>
-                    <pic:cNvPr id="7" name="Imagen 5" descr=""/>
+                    <pic:cNvPr id="7" name="Imagen 5"/>
                     <pic:cNvPicPr>
                       <a:picLocks noChangeAspect="1" noChangeArrowheads="1"/>
                     </pic:cNvPicPr>
                   </pic:nvPicPr>
                   <pic:blipFill>
-                    <a:blip r:embed="rId8"/>
+                    <a:blip r:embed="rId12"/>
                     <a:stretch>
                       <a:fillRect/>
                     </a:stretch>
@@ -770,28 +992,28 @@
       <w:pPr>
         <w:pStyle w:val="NormalWeb"/>
         <w:spacing w:before="280" w:after="0"/>
-        <w:rPr/>
-      </w:pPr>
-      <w:r>
-        <w:rPr/>
-        <w:t>(Lectura del error en la consola)</w:t>
+      </w:pPr>
+      <w:r>
+        <w:t>(Lectura del error en la consol</w:t>
+      </w:r>
+      <w:r>
+        <w:t>a)</w:t>
       </w:r>
     </w:p>
     <w:p>
       <w:pPr>
         <w:pStyle w:val="NormalWeb"/>
         <w:spacing w:before="280" w:after="0"/>
-        <w:rPr/>
-      </w:pPr>
-      <w:bookmarkStart w:id="0" w:name="_GoBack"/>
-      <w:bookmarkEnd w:id="0"/>
-      <w:r>
-        <w:rPr/>
+      </w:pPr>
+      <w:r>
+        <w:rPr>
+          <w:noProof/>
+        </w:rPr>
         <w:drawing>
           <wp:inline distT="0" distB="0" distL="0" distR="0">
             <wp:extent cx="5334000" cy="3295650"/>
             <wp:effectExtent l="0" t="0" r="0" b="0"/>
-            <wp:docPr id="8" name="Imagen 6" descr=""/>
+            <wp:docPr id="8" name="Imagen 6"/>
             <wp:cNvGraphicFramePr>
               <a:graphicFrameLocks xmlns:a="http://schemas.openxmlformats.org/drawingml/2006/main" noChangeAspect="1"/>
             </wp:cNvGraphicFramePr>
@@ -799,13 +1021,13 @@
               <a:graphicData uri="http://schemas.openxmlformats.org/drawingml/2006/picture">
                 <pic:pic xmlns:pic="http://schemas.openxmlformats.org/drawingml/2006/picture">
                   <pic:nvPicPr>
-                    <pic:cNvPr id="8" name="Imagen 6" descr=""/>
+                    <pic:cNvPr id="8" name="Imagen 6"/>
                     <pic:cNvPicPr>
                       <a:picLocks noChangeAspect="1" noChangeArrowheads="1"/>
                     </pic:cNvPicPr>
                   </pic:nvPicPr>
                   <pic:blipFill>
-                    <a:blip r:embed="rId9"/>
+                    <a:blip r:embed="rId13"/>
                     <a:stretch>
                       <a:fillRect/>
                     </a:stretch>
@@ -830,32 +1052,82 @@
       <w:pPr>
         <w:pStyle w:val="NormalWeb"/>
         <w:spacing w:before="280" w:after="0"/>
-        <w:rPr/>
-      </w:pPr>
-      <w:r>
-        <w:rPr/>
-        <w:t>(Imagen de cual era el error en el codigo)</w:t>
+      </w:pPr>
+      <w:r>
+        <w:t xml:space="preserve">(Imagen de </w:t>
+      </w:r>
+      <w:proofErr w:type="spellStart"/>
+      <w:r>
+        <w:t>cual</w:t>
+      </w:r>
+      <w:proofErr w:type="spellEnd"/>
+      <w:r>
+        <w:t xml:space="preserve"> era el error en el </w:t>
+      </w:r>
+      <w:proofErr w:type="spellStart"/>
+      <w:r>
+        <w:t>codigo</w:t>
+      </w:r>
+      <w:proofErr w:type="spellEnd"/>
+      <w:r>
+        <w:t>)</w:t>
       </w:r>
     </w:p>
     <w:sectPr>
-      <w:headerReference w:type="default" r:id="rId10"/>
-      <w:type w:val="nextPage"/>
+      <w:headerReference w:type="default" r:id="rId14"/>
       <w:pgSz w:w="11906" w:h="16838"/>
-      <w:pgMar w:left="1134" w:right="1134" w:header="1134" w:top="1693" w:footer="0" w:bottom="1134" w:gutter="0"/>
-      <w:pgNumType w:fmt="decimal"/>
-      <w:formProt w:val="false"/>
-      <w:textDirection w:val="lrTb"/>
-      <w:docGrid w:type="default" w:linePitch="240" w:charSpace="4294961151"/>
+      <w:pgMar w:top="1693" w:right="1134" w:bottom="1134" w:left="1134" w:header="1134" w:footer="0" w:gutter="0"/>
+      <w:cols w:space="720"/>
+      <w:formProt w:val="0"/>
+      <w:docGrid w:linePitch="240" w:charSpace="-6145"/>
     </w:sectPr>
   </w:body>
 </w:document>
 </file>
 
+<file path=word/endnotes.xml><?xml version="1.0" encoding="utf-8"?>
+<w:endnotes xmlns:wpc="http://schemas.microsoft.com/office/word/2010/wordprocessingCanvas" xmlns:cx="http://schemas.microsoft.com/office/drawing/2014/chartex" xmlns:cx1="http://schemas.microsoft.com/office/drawing/2015/9/8/chartex" xmlns:cx2="http://schemas.microsoft.com/office/drawing/2015/10/21/chartex" xmlns:cx3="http://schemas.microsoft.com/office/drawing/2016/5/9/chartex" xmlns:cx4="http://schemas.microsoft.com/office/drawing/2016/5/10/chartex" xmlns:cx5="http://schemas.microsoft.com/office/drawing/2016/5/11/chartex" xmlns:cx6="http://schemas.microsoft.com/office/drawing/2016/5/12/chartex" xmlns:cx7="http://schemas.microsoft.com/office/drawing/2016/5/13/chartex" xmlns:cx8="http://schemas.microsoft.com/office/drawing/2016/5/14/chartex" xmlns:mc="http://schemas.openxmlformats.org/markup-compatibility/2006" xmlns:aink="http://schemas.microsoft.com/office/drawing/2016/ink" xmlns:am3d="http://schemas.microsoft.com/office/drawing/2017/model3d" xmlns:o="urn:schemas-microsoft-com:office:office" xmlns:r="http://schemas.openxmlformats.org/officeDocument/2006/relationships" xmlns:m="http://schemas.openxmlformats.org/officeDocument/2006/math" xmlns:v="urn:schemas-microsoft-com:vml" xmlns:wp14="http://schemas.microsoft.com/office/word/2010/wordprocessingDrawing" xmlns:wp="http://schemas.openxmlformats.org/drawingml/2006/wordprocessingDrawing" xmlns:w10="urn:schemas-microsoft-com:office:word" xmlns:w="http://schemas.openxmlformats.org/wordprocessingml/2006/main" xmlns:w14="http://schemas.microsoft.com/office/word/2010/wordml" xmlns:w15="http://schemas.microsoft.com/office/word/2012/wordml" xmlns:w16cid="http://schemas.microsoft.com/office/word/2016/wordml/cid" xmlns:w16se="http://schemas.microsoft.com/office/word/2015/wordml/symex" xmlns:wpg="http://schemas.microsoft.com/office/word/2010/wordprocessingGroup" xmlns:wpi="http://schemas.microsoft.com/office/word/2010/wordprocessingInk" xmlns:wne="http://schemas.microsoft.com/office/word/2006/wordml" xmlns:wps="http://schemas.microsoft.com/office/word/2010/wordprocessingShape" mc:Ignorable="w14 w15 w16se w16cid wp14">
+  <w:endnote w:type="separator" w:id="-1">
+    <w:p>
+      <w:r>
+        <w:separator/>
+      </w:r>
+    </w:p>
+  </w:endnote>
+  <w:endnote w:type="continuationSeparator" w:id="0">
+    <w:p>
+      <w:r>
+        <w:continuationSeparator/>
+      </w:r>
+    </w:p>
+  </w:endnote>
+</w:endnotes>
+</file>
+
+<file path=word/footnotes.xml><?xml version="1.0" encoding="utf-8"?>
+<w:footnotes xmlns:wpc="http://schemas.microsoft.com/office/word/2010/wordprocessingCanvas" xmlns:cx="http://schemas.microsoft.com/office/drawing/2014/chartex" xmlns:cx1="http://schemas.microsoft.com/office/drawing/2015/9/8/chartex" xmlns:cx2="http://schemas.microsoft.com/office/drawing/2015/10/21/chartex" xmlns:cx3="http://schemas.microsoft.com/office/drawing/2016/5/9/chartex" xmlns:cx4="http://schemas.microsoft.com/office/drawing/2016/5/10/chartex" xmlns:cx5="http://schemas.microsoft.com/office/drawing/2016/5/11/chartex" xmlns:cx6="http://schemas.microsoft.com/office/drawing/2016/5/12/chartex" xmlns:cx7="http://schemas.microsoft.com/office/drawing/2016/5/13/chartex" xmlns:cx8="http://schemas.microsoft.com/office/drawing/2016/5/14/chartex" xmlns:mc="http://schemas.openxmlformats.org/markup-compatibility/2006" xmlns:aink="http://schemas.microsoft.com/office/drawing/2016/ink" xmlns:am3d="http://schemas.microsoft.com/office/drawing/2017/model3d" xmlns:o="urn:schemas-microsoft-com:office:office" xmlns:r="http://schemas.openxmlformats.org/officeDocument/2006/relationships" xmlns:m="http://schemas.openxmlformats.org/officeDocument/2006/math" xmlns:v="urn:schemas-microsoft-com:vml" xmlns:wp14="http://schemas.microsoft.com/office/word/2010/wordprocessingDrawing" xmlns:wp="http://schemas.openxmlformats.org/drawingml/2006/wordprocessingDrawing" xmlns:w10="urn:schemas-microsoft-com:office:word" xmlns:w="http://schemas.openxmlformats.org/wordprocessingml/2006/main" xmlns:w14="http://schemas.microsoft.com/office/word/2010/wordml" xmlns:w15="http://schemas.microsoft.com/office/word/2012/wordml" xmlns:w16cid="http://schemas.microsoft.com/office/word/2016/wordml/cid" xmlns:w16se="http://schemas.microsoft.com/office/word/2015/wordml/symex" xmlns:wpg="http://schemas.microsoft.com/office/word/2010/wordprocessingGroup" xmlns:wpi="http://schemas.microsoft.com/office/word/2010/wordprocessingInk" xmlns:wne="http://schemas.microsoft.com/office/word/2006/wordml" xmlns:wps="http://schemas.microsoft.com/office/word/2010/wordprocessingShape" mc:Ignorable="w14 w15 w16se w16cid wp14">
+  <w:footnote w:type="separator" w:id="-1">
+    <w:p>
+      <w:r>
+        <w:separator/>
+      </w:r>
+    </w:p>
+  </w:footnote>
+  <w:footnote w:type="continuationSeparator" w:id="0">
+    <w:p>
+      <w:r>
+        <w:continuationSeparator/>
+      </w:r>
+    </w:p>
+  </w:footnote>
+</w:footnotes>
+</file>
+
 <file path=word/header1.xml><?xml version="1.0" encoding="utf-8"?>
-<w:hdr xmlns:o="urn:schemas-microsoft-com:office:office" xmlns:r="http://schemas.openxmlformats.org/officeDocument/2006/relationships" xmlns:v="urn:schemas-microsoft-com:vml" xmlns:w="http://schemas.openxmlformats.org/wordprocessingml/2006/main" xmlns:w10="urn:schemas-microsoft-com:office:word" xmlns:wp="http://schemas.openxmlformats.org/drawingml/2006/wordprocessingDrawing" xmlns:wps="http://schemas.microsoft.com/office/word/2010/wordprocessingShape" xmlns:wpg="http://schemas.microsoft.com/office/word/2010/wordprocessingGroup" xmlns:mc="http://schemas.openxmlformats.org/markup-compatibility/2006" xmlns:wp14="http://schemas.microsoft.com/office/word/2010/wordprocessingDrawing" xmlns:w14="http://schemas.microsoft.com/office/word/2010/wordml" mc:Ignorable="w14 wp14">
+<w:hdr xmlns:wpc="http://schemas.microsoft.com/office/word/2010/wordprocessingCanvas" xmlns:cx="http://schemas.microsoft.com/office/drawing/2014/chartex" xmlns:cx1="http://schemas.microsoft.com/office/drawing/2015/9/8/chartex" xmlns:cx2="http://schemas.microsoft.com/office/drawing/2015/10/21/chartex" xmlns:cx3="http://schemas.microsoft.com/office/drawing/2016/5/9/chartex" xmlns:cx4="http://schemas.microsoft.com/office/drawing/2016/5/10/chartex" xmlns:cx5="http://schemas.microsoft.com/office/drawing/2016/5/11/chartex" xmlns:cx6="http://schemas.microsoft.com/office/drawing/2016/5/12/chartex" xmlns:cx7="http://schemas.microsoft.com/office/drawing/2016/5/13/chartex" xmlns:cx8="http://schemas.microsoft.com/office/drawing/2016/5/14/chartex" xmlns:mc="http://schemas.openxmlformats.org/markup-compatibility/2006" xmlns:aink="http://schemas.microsoft.com/office/drawing/2016/ink" xmlns:am3d="http://schemas.microsoft.com/office/drawing/2017/model3d" xmlns:o="urn:schemas-microsoft-com:office:office" xmlns:r="http://schemas.openxmlformats.org/officeDocument/2006/relationships" xmlns:m="http://schemas.openxmlformats.org/officeDocument/2006/math" xmlns:v="urn:schemas-microsoft-com:vml" xmlns:wp14="http://schemas.microsoft.com/office/word/2010/wordprocessingDrawing" xmlns:wp="http://schemas.openxmlformats.org/drawingml/2006/wordprocessingDrawing" xmlns:w10="urn:schemas-microsoft-com:office:word" xmlns:w="http://schemas.openxmlformats.org/wordprocessingml/2006/main" xmlns:w14="http://schemas.microsoft.com/office/word/2010/wordml" xmlns:w15="http://schemas.microsoft.com/office/word/2012/wordml" xmlns:w16cid="http://schemas.microsoft.com/office/word/2016/wordml/cid" xmlns:w16se="http://schemas.microsoft.com/office/word/2015/wordml/symex" xmlns:wpg="http://schemas.microsoft.com/office/word/2010/wordprocessingGroup" xmlns:wpi="http://schemas.microsoft.com/office/word/2010/wordprocessingInk" xmlns:wne="http://schemas.microsoft.com/office/word/2006/wordml" xmlns:wps="http://schemas.microsoft.com/office/word/2010/wordprocessingShape" mc:Ignorable="w14 w15 w16se w16cid wp14">
   <w:p>
     <w:pPr>
-      <w:pStyle w:val="Cabecera"/>
+      <w:pStyle w:val="Encabezado"/>
       <w:jc w:val="right"/>
       <w:rPr>
         <w:rFonts w:ascii="Arial" w:hAnsi="Arial"/>
@@ -877,13 +1149,16 @@
       <w:fldChar w:fldCharType="begin"/>
     </w:r>
     <w:r>
-      <w:instrText> PAGE </w:instrText>
+      <w:instrText>PAGE</w:instrText>
     </w:r>
     <w:r>
       <w:fldChar w:fldCharType="separate"/>
     </w:r>
     <w:r>
-      <w:t>4</w:t>
+      <w:rPr>
+        <w:noProof/>
+      </w:rPr>
+      <w:t>3</w:t>
     </w:r>
     <w:r>
       <w:fldChar w:fldCharType="end"/>
@@ -893,30 +1168,28 @@
 </file>
 
 <file path=word/styles.xml><?xml version="1.0" encoding="utf-8"?>
-<w:styles xmlns:w="http://schemas.openxmlformats.org/wordprocessingml/2006/main" xmlns:w14="http://schemas.microsoft.com/office/word/2010/wordml" xmlns:mc="http://schemas.openxmlformats.org/markup-compatibility/2006" mc:Ignorable="w14">
+<w:styles xmlns:mc="http://schemas.openxmlformats.org/markup-compatibility/2006" xmlns:r="http://schemas.openxmlformats.org/officeDocument/2006/relationships" xmlns:w="http://schemas.openxmlformats.org/wordprocessingml/2006/main" xmlns:w14="http://schemas.microsoft.com/office/word/2010/wordml" xmlns:w15="http://schemas.microsoft.com/office/word/2012/wordml" xmlns:w16cid="http://schemas.microsoft.com/office/word/2016/wordml/cid" xmlns:w16se="http://schemas.microsoft.com/office/word/2015/wordml/symex" mc:Ignorable="w14 w15 w16se w16cid">
   <w:docDefaults>
     <w:rPrDefault>
       <w:rPr>
-        <w:rFonts w:ascii="Liberation Serif" w:hAnsi="Liberation Serif" w:eastAsia="Noto Sans CJK SC DemiLight" w:cs="FreeSans"/>
+        <w:rFonts w:ascii="Liberation Serif" w:eastAsia="Noto Sans CJK SC DemiLight" w:hAnsi="Liberation Serif" w:cs="FreeSans"/>
         <w:szCs w:val="24"/>
         <w:lang w:val="es-AR" w:eastAsia="zh-CN" w:bidi="hi-IN"/>
       </w:rPr>
     </w:rPrDefault>
-    <w:pPrDefault>
-      <w:pPr/>
-    </w:pPrDefault>
+    <w:pPrDefault/>
   </w:docDefaults>
   <w:latentStyles w:defLockedState="0" w:defUIPriority="99" w:defSemiHidden="0" w:defUnhideWhenUsed="0" w:defQFormat="0" w:count="375">
     <w:lsdException w:name="Normal" w:uiPriority="0" w:qFormat="1"/>
     <w:lsdException w:name="heading 1" w:uiPriority="9" w:qFormat="1"/>
-    <w:lsdException w:name="heading 2" w:uiPriority="9" w:semiHidden="1" w:unhideWhenUsed="1" w:qFormat="1"/>
-    <w:lsdException w:name="heading 3" w:uiPriority="9" w:semiHidden="1" w:unhideWhenUsed="1" w:qFormat="1"/>
-    <w:lsdException w:name="heading 4" w:uiPriority="9" w:semiHidden="1" w:unhideWhenUsed="1" w:qFormat="1"/>
-    <w:lsdException w:name="heading 5" w:uiPriority="9" w:semiHidden="1" w:unhideWhenUsed="1" w:qFormat="1"/>
-    <w:lsdException w:name="heading 6" w:uiPriority="9" w:semiHidden="1" w:unhideWhenUsed="1" w:qFormat="1"/>
-    <w:lsdException w:name="heading 7" w:uiPriority="9" w:semiHidden="1" w:unhideWhenUsed="1" w:qFormat="1"/>
-    <w:lsdException w:name="heading 8" w:uiPriority="9" w:semiHidden="1" w:unhideWhenUsed="1" w:qFormat="1"/>
-    <w:lsdException w:name="heading 9" w:uiPriority="9" w:semiHidden="1" w:unhideWhenUsed="1" w:qFormat="1"/>
+    <w:lsdException w:name="heading 2" w:semiHidden="1" w:uiPriority="9" w:unhideWhenUsed="1" w:qFormat="1"/>
+    <w:lsdException w:name="heading 3" w:semiHidden="1" w:uiPriority="9" w:unhideWhenUsed="1" w:qFormat="1"/>
+    <w:lsdException w:name="heading 4" w:semiHidden="1" w:uiPriority="9" w:unhideWhenUsed="1" w:qFormat="1"/>
+    <w:lsdException w:name="heading 5" w:semiHidden="1" w:uiPriority="9" w:unhideWhenUsed="1" w:qFormat="1"/>
+    <w:lsdException w:name="heading 6" w:semiHidden="1" w:uiPriority="9" w:unhideWhenUsed="1" w:qFormat="1"/>
+    <w:lsdException w:name="heading 7" w:semiHidden="1" w:uiPriority="9" w:unhideWhenUsed="1" w:qFormat="1"/>
+    <w:lsdException w:name="heading 8" w:semiHidden="1" w:uiPriority="9" w:unhideWhenUsed="1" w:qFormat="1"/>
+    <w:lsdException w:name="heading 9" w:semiHidden="1" w:uiPriority="9" w:unhideWhenUsed="1" w:qFormat="1"/>
     <w:lsdException w:name="index 1" w:semiHidden="1" w:unhideWhenUsed="1"/>
     <w:lsdException w:name="index 2" w:semiHidden="1" w:unhideWhenUsed="1"/>
     <w:lsdException w:name="index 3" w:semiHidden="1" w:unhideWhenUsed="1"/>
@@ -926,22 +1199,22 @@
     <w:lsdException w:name="index 7" w:semiHidden="1" w:unhideWhenUsed="1"/>
     <w:lsdException w:name="index 8" w:semiHidden="1" w:unhideWhenUsed="1"/>
     <w:lsdException w:name="index 9" w:semiHidden="1" w:unhideWhenUsed="1"/>
-    <w:lsdException w:name="toc 1" w:uiPriority="39" w:semiHidden="1" w:unhideWhenUsed="1"/>
-    <w:lsdException w:name="toc 2" w:uiPriority="39" w:semiHidden="1" w:unhideWhenUsed="1"/>
-    <w:lsdException w:name="toc 3" w:uiPriority="39" w:semiHidden="1" w:unhideWhenUsed="1"/>
-    <w:lsdException w:name="toc 4" w:uiPriority="39" w:semiHidden="1" w:unhideWhenUsed="1"/>
-    <w:lsdException w:name="toc 5" w:uiPriority="39" w:semiHidden="1" w:unhideWhenUsed="1"/>
-    <w:lsdException w:name="toc 6" w:uiPriority="39" w:semiHidden="1" w:unhideWhenUsed="1"/>
-    <w:lsdException w:name="toc 7" w:uiPriority="39" w:semiHidden="1" w:unhideWhenUsed="1"/>
-    <w:lsdException w:name="toc 8" w:uiPriority="39" w:semiHidden="1" w:unhideWhenUsed="1"/>
-    <w:lsdException w:name="toc 9" w:uiPriority="39" w:semiHidden="1" w:unhideWhenUsed="1"/>
+    <w:lsdException w:name="toc 1" w:semiHidden="1" w:uiPriority="39" w:unhideWhenUsed="1"/>
+    <w:lsdException w:name="toc 2" w:semiHidden="1" w:uiPriority="39" w:unhideWhenUsed="1"/>
+    <w:lsdException w:name="toc 3" w:semiHidden="1" w:uiPriority="39" w:unhideWhenUsed="1"/>
+    <w:lsdException w:name="toc 4" w:semiHidden="1" w:uiPriority="39" w:unhideWhenUsed="1"/>
+    <w:lsdException w:name="toc 5" w:semiHidden="1" w:uiPriority="39" w:unhideWhenUsed="1"/>
+    <w:lsdException w:name="toc 6" w:semiHidden="1" w:uiPriority="39" w:unhideWhenUsed="1"/>
+    <w:lsdException w:name="toc 7" w:semiHidden="1" w:uiPriority="39" w:unhideWhenUsed="1"/>
+    <w:lsdException w:name="toc 8" w:semiHidden="1" w:uiPriority="39" w:unhideWhenUsed="1"/>
+    <w:lsdException w:name="toc 9" w:semiHidden="1" w:uiPriority="39" w:unhideWhenUsed="1"/>
     <w:lsdException w:name="Normal Indent" w:semiHidden="1" w:unhideWhenUsed="1"/>
     <w:lsdException w:name="footnote text" w:semiHidden="1" w:unhideWhenUsed="1"/>
     <w:lsdException w:name="annotation text" w:semiHidden="1" w:unhideWhenUsed="1"/>
     <w:lsdException w:name="header" w:semiHidden="1" w:unhideWhenUsed="1"/>
     <w:lsdException w:name="footer" w:semiHidden="1" w:unhideWhenUsed="1"/>
     <w:lsdException w:name="index heading" w:semiHidden="1" w:unhideWhenUsed="1"/>
-    <w:lsdException w:name="caption" w:uiPriority="35" w:semiHidden="1" w:unhideWhenUsed="1" w:qFormat="1"/>
+    <w:lsdException w:name="caption" w:semiHidden="1" w:uiPriority="35" w:unhideWhenUsed="1" w:qFormat="1"/>
     <w:lsdException w:name="table of figures" w:semiHidden="1" w:unhideWhenUsed="1"/>
     <w:lsdException w:name="envelope address" w:semiHidden="1" w:unhideWhenUsed="1"/>
     <w:lsdException w:name="envelope return" w:semiHidden="1" w:unhideWhenUsed="1"/>
@@ -972,7 +1245,7 @@
     <w:lsdException w:name="Title" w:uiPriority="10" w:qFormat="1"/>
     <w:lsdException w:name="Closing" w:semiHidden="1" w:unhideWhenUsed="1"/>
     <w:lsdException w:name="Signature" w:semiHidden="1" w:unhideWhenUsed="1"/>
-    <w:lsdException w:name="Default Paragraph Font" w:uiPriority="1" w:semiHidden="1" w:unhideWhenUsed="1"/>
+    <w:lsdException w:name="Default Paragraph Font" w:semiHidden="1" w:uiPriority="1" w:unhideWhenUsed="1"/>
     <w:lsdException w:name="Body Text" w:semiHidden="1" w:unhideWhenUsed="1"/>
     <w:lsdException w:name="Body Text Indent" w:semiHidden="1" w:unhideWhenUsed="1"/>
     <w:lsdException w:name="List Continue" w:semiHidden="1" w:unhideWhenUsed="1"/>
@@ -1172,8 +1445,8 @@
     <w:lsdException w:name="Subtle Reference" w:uiPriority="31" w:qFormat="1"/>
     <w:lsdException w:name="Intense Reference" w:uiPriority="32" w:qFormat="1"/>
     <w:lsdException w:name="Book Title" w:uiPriority="33" w:qFormat="1"/>
-    <w:lsdException w:name="Bibliography" w:uiPriority="37" w:semiHidden="1" w:unhideWhenUsed="1"/>
-    <w:lsdException w:name="TOC Heading" w:uiPriority="39" w:semiHidden="1" w:unhideWhenUsed="1" w:qFormat="1"/>
+    <w:lsdException w:name="Bibliography" w:semiHidden="1" w:uiPriority="37" w:unhideWhenUsed="1"/>
+    <w:lsdException w:name="TOC Heading" w:semiHidden="1" w:uiPriority="39" w:unhideWhenUsed="1" w:qFormat="1"/>
     <w:lsdException w:name="Plain Table 1" w:uiPriority="41"/>
     <w:lsdException w:name="Plain Table 2" w:uiPriority="42"/>
     <w:lsdException w:name="Plain Table 3" w:uiPriority="43"/>
@@ -1283,147 +1556,19 @@
     <w:lsdException w:name="Hashtag" w:semiHidden="1" w:unhideWhenUsed="1"/>
     <w:lsdException w:name="Unresolved Mention" w:semiHidden="1" w:unhideWhenUsed="1"/>
   </w:latentStyles>
-  <w:style w:type="paragraph" w:styleId="Normal" w:default="1">
+  <w:style w:type="paragraph" w:default="1" w:styleId="Normal">
     <w:name w:val="Normal"/>
     <w:qFormat/>
-    <w:pPr>
-      <w:widowControl/>
-      <w:overflowPunct w:val="true"/>
-      <w:bidi w:val="0"/>
-      <w:jc w:val="left"/>
-    </w:pPr>
     <w:rPr>
-      <w:rFonts w:ascii="Liberation Serif" w:hAnsi="Liberation Serif" w:eastAsia="Noto Sans CJK SC DemiLight" w:cs="FreeSans"/>
       <w:color w:val="00000A"/>
       <w:sz w:val="24"/>
-      <w:szCs w:val="24"/>
-      <w:lang w:val="es-AR" w:eastAsia="zh-CN" w:bidi="hi-IN"/>
     </w:rPr>
   </w:style>
-  <w:style w:type="character" w:styleId="DefaultParagraphFont" w:default="1">
+  <w:style w:type="character" w:default="1" w:styleId="Fuentedeprrafopredeter">
     <w:name w:val="Default Paragraph Font"/>
     <w:uiPriority w:val="1"/>
     <w:semiHidden/>
     <w:unhideWhenUsed/>
-    <w:qFormat/>
-    <w:rPr/>
-  </w:style>
-  <w:style w:type="paragraph" w:styleId="Ttulo">
-    <w:name w:val="Título"/>
-    <w:basedOn w:val="Normal"/>
-    <w:next w:val="Cuerpodetexto"/>
-    <w:qFormat/>
-    <w:pPr>
-      <w:keepNext/>
-      <w:spacing w:before="240" w:after="120"/>
-    </w:pPr>
-    <w:rPr>
-      <w:rFonts w:ascii="Liberation Sans" w:hAnsi="Liberation Sans" w:eastAsia="Noto Sans CJK SC DemiLight" w:cs="FreeSans"/>
-      <w:sz w:val="28"/>
-      <w:szCs w:val="28"/>
-    </w:rPr>
-  </w:style>
-  <w:style w:type="paragraph" w:styleId="Cuerpodetexto">
-    <w:name w:val="Body Text"/>
-    <w:basedOn w:val="Normal"/>
-    <w:pPr>
-      <w:spacing w:lineRule="auto" w:line="288" w:before="0" w:after="140"/>
-    </w:pPr>
-    <w:rPr/>
-  </w:style>
-  <w:style w:type="paragraph" w:styleId="Lista">
-    <w:name w:val="List"/>
-    <w:basedOn w:val="Cuerpodetexto"/>
-    <w:pPr/>
-    <w:rPr/>
-  </w:style>
-  <w:style w:type="paragraph" w:styleId="Leyenda">
-    <w:name w:val="Caption"/>
-    <w:basedOn w:val="Normal"/>
-    <w:qFormat/>
-    <w:pPr>
-      <w:suppressLineNumbers/>
-      <w:spacing w:before="120" w:after="120"/>
-    </w:pPr>
-    <w:rPr>
-      <w:rFonts w:cs="FreeSans"/>
-      <w:i/>
-      <w:iCs/>
-      <w:sz w:val="24"/>
-      <w:szCs w:val="24"/>
-    </w:rPr>
-  </w:style>
-  <w:style w:type="paragraph" w:styleId="Ndice" w:customStyle="1">
-    <w:name w:val="Índice"/>
-    <w:basedOn w:val="Normal"/>
-    <w:qFormat/>
-    <w:pPr>
-      <w:suppressLineNumbers/>
-    </w:pPr>
-    <w:rPr/>
-  </w:style>
-  <w:style w:type="paragraph" w:styleId="Titular">
-    <w:name w:val="Title"/>
-    <w:basedOn w:val="Normal"/>
-    <w:qFormat/>
-    <w:pPr>
-      <w:keepNext/>
-      <w:spacing w:before="240" w:after="120"/>
-    </w:pPr>
-    <w:rPr>
-      <w:rFonts w:ascii="Liberation Sans" w:hAnsi="Liberation Sans"/>
-      <w:sz w:val="28"/>
-      <w:szCs w:val="28"/>
-    </w:rPr>
-  </w:style>
-  <w:style w:type="paragraph" w:styleId="Caption">
-    <w:name w:val="caption"/>
-    <w:basedOn w:val="Normal"/>
-    <w:qFormat/>
-    <w:pPr>
-      <w:suppressLineNumbers/>
-      <w:spacing w:before="120" w:after="120"/>
-    </w:pPr>
-    <w:rPr>
-      <w:i/>
-      <w:iCs/>
-    </w:rPr>
-  </w:style>
-  <w:style w:type="paragraph" w:styleId="Cabecera">
-    <w:name w:val="Header"/>
-    <w:basedOn w:val="Normal"/>
-    <w:pPr/>
-    <w:rPr/>
-  </w:style>
-  <w:style w:type="paragraph" w:styleId="Piedepgina">
-    <w:name w:val="Footer"/>
-    <w:basedOn w:val="Normal"/>
-    <w:pPr/>
-    <w:rPr/>
-  </w:style>
-  <w:style w:type="paragraph" w:styleId="NormalWeb">
-    <w:name w:val="Normal (Web)"/>
-    <w:basedOn w:val="Normal"/>
-    <w:uiPriority w:val="99"/>
-    <w:unhideWhenUsed/>
-    <w:qFormat/>
-    <w:rsid w:val="005e1243"/>
-    <w:pPr>
-      <w:overflowPunct w:val="false"/>
-      <w:spacing w:beforeAutospacing="1" w:after="119"/>
-    </w:pPr>
-    <w:rPr>
-      <w:rFonts w:ascii="Times New Roman" w:hAnsi="Times New Roman" w:eastAsia="Times New Roman" w:cs="Times New Roman"/>
-      <w:color w:val="00000A"/>
-      <w:lang w:val="es-ES" w:eastAsia="es-ES" w:bidi="ar-SA"/>
-    </w:rPr>
-  </w:style>
-  <w:style w:type="numbering" w:styleId="NoList" w:default="1">
-    <w:name w:val="No List"/>
-    <w:uiPriority w:val="99"/>
-    <w:semiHidden/>
-    <w:unhideWhenUsed/>
-    <w:qFormat/>
   </w:style>
   <w:style w:type="table" w:default="1" w:styleId="Tablanormal">
     <w:name w:val="Normal Table"/>
@@ -1439,6 +1584,83 @@
         <w:right w:w="108" w:type="dxa"/>
       </w:tblCellMar>
     </w:tblPr>
+  </w:style>
+  <w:style w:type="numbering" w:default="1" w:styleId="Sinlista">
+    <w:name w:val="No List"/>
+    <w:uiPriority w:val="99"/>
+    <w:semiHidden/>
+    <w:unhideWhenUsed/>
+  </w:style>
+  <w:style w:type="paragraph" w:styleId="Ttulo">
+    <w:name w:val="Title"/>
+    <w:basedOn w:val="Normal"/>
+    <w:next w:val="Textoindependiente"/>
+    <w:qFormat/>
+    <w:pPr>
+      <w:keepNext/>
+      <w:spacing w:before="240" w:after="120"/>
+    </w:pPr>
+    <w:rPr>
+      <w:rFonts w:ascii="Liberation Sans" w:hAnsi="Liberation Sans"/>
+      <w:sz w:val="28"/>
+      <w:szCs w:val="28"/>
+    </w:rPr>
+  </w:style>
+  <w:style w:type="paragraph" w:styleId="Textoindependiente">
+    <w:name w:val="Body Text"/>
+    <w:basedOn w:val="Normal"/>
+    <w:pPr>
+      <w:spacing w:after="140" w:line="288" w:lineRule="auto"/>
+    </w:pPr>
+  </w:style>
+  <w:style w:type="paragraph" w:styleId="Lista">
+    <w:name w:val="List"/>
+    <w:basedOn w:val="Textoindependiente"/>
+  </w:style>
+  <w:style w:type="paragraph" w:styleId="Descripcin">
+    <w:name w:val="caption"/>
+    <w:basedOn w:val="Normal"/>
+    <w:qFormat/>
+    <w:pPr>
+      <w:suppressLineNumbers/>
+      <w:spacing w:before="120" w:after="120"/>
+    </w:pPr>
+    <w:rPr>
+      <w:i/>
+      <w:iCs/>
+    </w:rPr>
+  </w:style>
+  <w:style w:type="paragraph" w:customStyle="1" w:styleId="ndice">
+    <w:name w:val="Índice"/>
+    <w:basedOn w:val="Normal"/>
+    <w:qFormat/>
+    <w:pPr>
+      <w:suppressLineNumbers/>
+    </w:pPr>
+  </w:style>
+  <w:style w:type="paragraph" w:styleId="Encabezado">
+    <w:name w:val="header"/>
+    <w:basedOn w:val="Normal"/>
+  </w:style>
+  <w:style w:type="paragraph" w:styleId="Piedepgina">
+    <w:name w:val="footer"/>
+    <w:basedOn w:val="Normal"/>
+  </w:style>
+  <w:style w:type="paragraph" w:styleId="NormalWeb">
+    <w:name w:val="Normal (Web)"/>
+    <w:basedOn w:val="Normal"/>
+    <w:uiPriority w:val="99"/>
+    <w:unhideWhenUsed/>
+    <w:qFormat/>
+    <w:rsid w:val="005E1243"/>
+    <w:pPr>
+      <w:overflowPunct w:val="0"/>
+      <w:spacing w:beforeAutospacing="1" w:after="119"/>
+    </w:pPr>
+    <w:rPr>
+      <w:rFonts w:ascii="Times New Roman" w:eastAsia="Times New Roman" w:hAnsi="Times New Roman" w:cs="Times New Roman"/>
+      <w:lang w:val="es-ES" w:eastAsia="es-ES" w:bidi="ar-SA"/>
+    </w:rPr>
   </w:style>
 </w:styles>
 </file>

</xml_diff>